<commit_message>
update duct pipe document
</commit_message>
<xml_diff>
--- a/暖通/风管风口绘制.docx
+++ b/暖通/风管风口绘制.docx
@@ -1,6 +1,6 @@
 
 <file path=word/document.xml><?xml version="1.0" encoding="utf-8"?>
-<w:document xmlns:wpc="http://schemas.microsoft.com/office/word/2010/wordprocessingCanvas" xmlns:cx="http://schemas.microsoft.com/office/drawing/2014/chartex" xmlns:mc="http://schemas.openxmlformats.org/markup-compatibility/2006" xmlns:o="urn:schemas-microsoft-com:office:office" xmlns:r="http://schemas.openxmlformats.org/officeDocument/2006/relationships" xmlns:m="http://schemas.openxmlformats.org/officeDocument/2006/math" xmlns:v="urn:schemas-microsoft-com:vml" xmlns:wp14="http://schemas.microsoft.com/office/word/2010/wordprocessingDrawing" xmlns:wp="http://schemas.openxmlformats.org/drawingml/2006/wordprocessingDrawing" xmlns:w10="urn:schemas-microsoft-com:office:word" xmlns:w="http://schemas.openxmlformats.org/wordprocessingml/2006/main" xmlns:w14="http://schemas.microsoft.com/office/word/2010/wordml" xmlns:w15="http://schemas.microsoft.com/office/word/2012/wordml" xmlns:w16se="http://schemas.microsoft.com/office/word/2015/wordml/symex" xmlns:wpg="http://schemas.microsoft.com/office/word/2010/wordprocessingGroup" xmlns:wpi="http://schemas.microsoft.com/office/word/2010/wordprocessingInk" xmlns:wne="http://schemas.microsoft.com/office/word/2006/wordml" xmlns:wps="http://schemas.microsoft.com/office/word/2010/wordprocessingShape" mc:Ignorable="w14 w15 w16se wp14">
+<w:document xmlns:wpc="http://schemas.microsoft.com/office/word/2010/wordprocessingCanvas" xmlns:cx="http://schemas.microsoft.com/office/drawing/2014/chartex" xmlns:cx1="http://schemas.microsoft.com/office/drawing/2015/9/8/chartex" xmlns:mc="http://schemas.openxmlformats.org/markup-compatibility/2006" xmlns:o="urn:schemas-microsoft-com:office:office" xmlns:r="http://schemas.openxmlformats.org/officeDocument/2006/relationships" xmlns:m="http://schemas.openxmlformats.org/officeDocument/2006/math" xmlns:v="urn:schemas-microsoft-com:vml" xmlns:wp14="http://schemas.microsoft.com/office/word/2010/wordprocessingDrawing" xmlns:wp="http://schemas.openxmlformats.org/drawingml/2006/wordprocessingDrawing" xmlns:w10="urn:schemas-microsoft-com:office:word" xmlns:w="http://schemas.openxmlformats.org/wordprocessingml/2006/main" xmlns:w14="http://schemas.microsoft.com/office/word/2010/wordml" xmlns:w15="http://schemas.microsoft.com/office/word/2012/wordml" xmlns:w16se="http://schemas.microsoft.com/office/word/2015/wordml/symex" xmlns:wpg="http://schemas.microsoft.com/office/word/2010/wordprocessingGroup" xmlns:wpi="http://schemas.microsoft.com/office/word/2010/wordprocessingInk" xmlns:wne="http://schemas.microsoft.com/office/word/2006/wordml" xmlns:wps="http://schemas.microsoft.com/office/word/2010/wordprocessingShape" mc:Ignorable="w14 w15 w16se wp14">
   <w:body>
     <w:p>
       <w:pPr>
@@ -119,12 +119,16 @@
       <w:r>
         <w:rPr>
           <w:rFonts w:hint="eastAsia"/>
+          <w:b/>
+          <w:color w:val="FF0000"/>
         </w:rPr>
         <w:t>本产品基于风管中心线以及输入参数，自动生成全套风管、风口和标注，</w:t>
       </w:r>
       <w:r>
         <w:rPr>
           <w:rFonts w:hint="eastAsia"/>
+          <w:b/>
+          <w:color w:val="FF0000"/>
         </w:rPr>
         <w:t>实习生可基于生成的成果继续修改</w:t>
       </w:r>
@@ -250,19 +254,13 @@
         <w:rPr>
           <w:rFonts w:hint="eastAsia"/>
         </w:rPr>
-        <w:t>点击功能后根据系统</w:t>
-      </w:r>
-      <w:r>
-        <w:rPr>
-          <w:rFonts w:hint="eastAsia"/>
-        </w:rPr>
-        <w:t>提示先后</w:t>
-      </w:r>
-      <w:r>
-        <w:rPr>
-          <w:rFonts w:hint="eastAsia"/>
-        </w:rPr>
-        <w:t>选择中心线和起点；</w:t>
+        <w:t>叫出命令T</w:t>
+      </w:r>
+      <w:r>
+        <w:t>HFPM</w:t>
+      </w:r>
+      <w:r>
+        <w:t>SC</w:t>
       </w:r>
     </w:p>
     <w:p>
@@ -278,95 +276,19 @@
         <w:rPr>
           <w:rFonts w:hint="eastAsia"/>
         </w:rPr>
-        <w:t>系统对中心线进行</w:t>
-      </w:r>
-      <w:r>
-        <w:rPr>
-          <w:rFonts w:hint="eastAsia"/>
-          <w:b/>
-        </w:rPr>
-        <w:t>绘制质量的</w:t>
-      </w:r>
-      <w:r>
-        <w:rPr>
-          <w:rFonts w:hint="eastAsia"/>
-          <w:b/>
-        </w:rPr>
-        <w:t>预处理</w:t>
-      </w:r>
-      <w:r>
-        <w:rPr>
-          <w:rFonts w:hint="eastAsia"/>
-        </w:rPr>
-        <w:t>和</w:t>
-      </w:r>
-      <w:r>
-        <w:rPr>
-          <w:rFonts w:hint="eastAsia"/>
-          <w:b/>
-        </w:rPr>
-        <w:t>绘制错误的处理</w:t>
-      </w:r>
-      <w:r>
-        <w:rPr>
-          <w:rFonts w:hint="eastAsia"/>
-          <w:b/>
-        </w:rPr>
-        <w:t>。</w:t>
-      </w:r>
-      <w:r>
-        <w:rPr>
-          <w:rFonts w:hint="eastAsia"/>
-        </w:rPr>
-        <w:t>若</w:t>
-      </w:r>
-      <w:r>
-        <w:rPr>
-          <w:rFonts w:hint="eastAsia"/>
-        </w:rPr>
-        <w:t>无绘制错误</w:t>
-      </w:r>
-      <w:r>
-        <w:rPr>
-          <w:rFonts w:hint="eastAsia"/>
-        </w:rPr>
-        <w:t>则</w:t>
-      </w:r>
-      <w:r>
-        <w:rPr>
-          <w:rFonts w:hint="eastAsia"/>
-        </w:rPr>
-        <w:t>生成处理</w:t>
-      </w:r>
-      <w:r>
-        <w:rPr>
-          <w:rFonts w:hint="eastAsia"/>
-        </w:rPr>
-        <w:t>后中心线</w:t>
-      </w:r>
-      <w:r>
-        <w:rPr>
-          <w:rFonts w:hint="eastAsia"/>
-        </w:rPr>
-        <w:t>，将</w:t>
-      </w:r>
-      <w:r>
-        <w:rPr>
-          <w:rFonts w:hint="eastAsia"/>
-        </w:rPr>
-        <w:t>用户最初绘制的中心线</w:t>
-      </w:r>
-      <w:r>
-        <w:rPr>
-          <w:rFonts w:hint="eastAsia"/>
-        </w:rPr>
-        <w:t>删除</w:t>
-      </w:r>
-      <w:r>
-        <w:rPr>
-          <w:rFonts w:hint="eastAsia"/>
-        </w:rPr>
-        <w:t>；</w:t>
+        <w:t>点击功能后根据系统</w:t>
+      </w:r>
+      <w:r>
+        <w:rPr>
+          <w:rFonts w:hint="eastAsia"/>
+        </w:rPr>
+        <w:t>提示先后</w:t>
+      </w:r>
+      <w:r>
+        <w:rPr>
+          <w:rFonts w:hint="eastAsia"/>
+        </w:rPr>
+        <w:t>选择中心线和起点；</w:t>
       </w:r>
     </w:p>
     <w:p>
@@ -382,27 +304,89 @@
         <w:rPr>
           <w:rFonts w:hint="eastAsia"/>
         </w:rPr>
-        <w:t>系统提示用户选择</w:t>
+        <w:t>系统对中心线进行</w:t>
       </w:r>
       <w:r>
         <w:rPr>
           <w:rFonts w:hint="eastAsia"/>
           <w:b/>
         </w:rPr>
-        <w:t>不</w:t>
+        <w:t>绘制质量的</w:t>
       </w:r>
       <w:r>
         <w:rPr>
           <w:rFonts w:hint="eastAsia"/>
           <w:b/>
         </w:rPr>
-        <w:t>要</w:t>
-      </w:r>
-      <w:r>
-        <w:rPr>
-          <w:rFonts w:hint="eastAsia"/>
-        </w:rPr>
-        <w:t>布置风口的中心线段，可多选</w:t>
+        <w:t>预处理</w:t>
+      </w:r>
+      <w:r>
+        <w:rPr>
+          <w:rFonts w:hint="eastAsia"/>
+        </w:rPr>
+        <w:t>和</w:t>
+      </w:r>
+      <w:r>
+        <w:rPr>
+          <w:rFonts w:hint="eastAsia"/>
+          <w:b/>
+        </w:rPr>
+        <w:t>绘制错误的处理</w:t>
+      </w:r>
+      <w:r>
+        <w:rPr>
+          <w:rFonts w:hint="eastAsia"/>
+          <w:b/>
+        </w:rPr>
+        <w:t>。</w:t>
+      </w:r>
+      <w:r>
+        <w:rPr>
+          <w:rFonts w:hint="eastAsia"/>
+        </w:rPr>
+        <w:t>若</w:t>
+      </w:r>
+      <w:r>
+        <w:rPr>
+          <w:rFonts w:hint="eastAsia"/>
+        </w:rPr>
+        <w:t>无绘制错误</w:t>
+      </w:r>
+      <w:r>
+        <w:rPr>
+          <w:rFonts w:hint="eastAsia"/>
+        </w:rPr>
+        <w:t>则</w:t>
+      </w:r>
+      <w:r>
+        <w:rPr>
+          <w:rFonts w:hint="eastAsia"/>
+        </w:rPr>
+        <w:t>生成处理</w:t>
+      </w:r>
+      <w:r>
+        <w:rPr>
+          <w:rFonts w:hint="eastAsia"/>
+        </w:rPr>
+        <w:t>后中心线</w:t>
+      </w:r>
+      <w:r>
+        <w:rPr>
+          <w:rFonts w:hint="eastAsia"/>
+        </w:rPr>
+        <w:t>，将</w:t>
+      </w:r>
+      <w:r>
+        <w:rPr>
+          <w:rFonts w:hint="eastAsia"/>
+        </w:rPr>
+        <w:t>用户最初绘制的中心线</w:t>
+      </w:r>
+      <w:r>
+        <w:rPr>
+          <w:rFonts w:hint="eastAsia"/>
+        </w:rPr>
+        <w:t>删除</w:t>
       </w:r>
       <w:r>
         <w:rPr>
@@ -424,13 +408,27 @@
         <w:rPr>
           <w:rFonts w:hint="eastAsia"/>
         </w:rPr>
-        <w:t>弹出参数设定界面</w:t>
-      </w:r>
-      <w:r>
-        <w:rPr>
-          <w:rFonts w:hint="eastAsia"/>
-        </w:rPr>
-        <w:t>，用户填入设定参数</w:t>
+        <w:t>系统提示用户选择</w:t>
+      </w:r>
+      <w:r>
+        <w:rPr>
+          <w:rFonts w:hint="eastAsia"/>
+          <w:b/>
+        </w:rPr>
+        <w:t>不</w:t>
+      </w:r>
+      <w:r>
+        <w:rPr>
+          <w:rFonts w:hint="eastAsia"/>
+          <w:b/>
+        </w:rPr>
+        <w:t>要</w:t>
+      </w:r>
+      <w:r>
+        <w:rPr>
+          <w:rFonts w:hint="eastAsia"/>
+        </w:rPr>
+        <w:t>布置风口的中心线段，可多选</w:t>
       </w:r>
       <w:r>
         <w:rPr>
@@ -452,6 +450,34 @@
         <w:rPr>
           <w:rFonts w:hint="eastAsia"/>
         </w:rPr>
+        <w:t>弹出参数设定界面</w:t>
+      </w:r>
+      <w:r>
+        <w:rPr>
+          <w:rFonts w:hint="eastAsia"/>
+        </w:rPr>
+        <w:t>，用户填入设定参数</w:t>
+      </w:r>
+      <w:r>
+        <w:rPr>
+          <w:rFonts w:hint="eastAsia"/>
+        </w:rPr>
+        <w:t>；</w:t>
+      </w:r>
+    </w:p>
+    <w:p>
+      <w:pPr>
+        <w:pStyle w:val="a0"/>
+        <w:numPr>
+          <w:ilvl w:val="0"/>
+          <w:numId w:val="7"/>
+        </w:numPr>
+        <w:ind w:firstLineChars="0"/>
+      </w:pPr>
+      <w:r>
+        <w:rPr>
+          <w:rFonts w:hint="eastAsia"/>
+        </w:rPr>
         <w:t>运行主程序，</w:t>
       </w:r>
       <w:r>
@@ -735,6 +761,7 @@
         <w:rPr>
           <w:rFonts w:hint="eastAsia"/>
         </w:rPr>
+        <w:lastRenderedPageBreak/>
         <w:t>各种情况的组合</w:t>
       </w:r>
     </w:p>
@@ -746,7 +773,6 @@
         <w:rPr>
           <w:rFonts w:hint="eastAsia"/>
         </w:rPr>
-        <w:lastRenderedPageBreak/>
         <w:t>绘制错误的处理</w:t>
       </w:r>
     </w:p>
@@ -1362,6 +1388,7 @@
         <w:rPr>
           <w:rFonts w:hint="eastAsia"/>
         </w:rPr>
+        <w:lastRenderedPageBreak/>
         <w:t>界面1：</w:t>
       </w:r>
       <w:r>
@@ -1379,7 +1406,6 @@
         <w:rPr>
           <w:noProof/>
         </w:rPr>
-        <w:lastRenderedPageBreak/>
         <w:drawing>
           <wp:inline distT="0" distB="0" distL="0" distR="0" wp14:anchorId="1E36AA6D" wp14:editId="3234D2A4">
             <wp:extent cx="3562875" cy="4269851"/>
@@ -1909,6 +1935,7 @@
               <w:rPr>
                 <w:rFonts w:hint="eastAsia"/>
               </w:rPr>
+              <w:lastRenderedPageBreak/>
               <w:t>7</w:t>
             </w:r>
           </w:p>
@@ -1943,7 +1970,6 @@
               <w:rPr>
                 <w:rFonts w:hint="eastAsia"/>
               </w:rPr>
-              <w:lastRenderedPageBreak/>
               <w:t>8</w:t>
             </w:r>
           </w:p>
@@ -3874,6 +3900,7 @@
               <w:rPr>
                 <w:rFonts w:hint="eastAsia"/>
               </w:rPr>
+              <w:lastRenderedPageBreak/>
               <w:t>9</w:t>
             </w:r>
           </w:p>
@@ -3965,7 +3992,6 @@
               <w:rPr>
                 <w:rFonts w:hint="eastAsia"/>
               </w:rPr>
-              <w:lastRenderedPageBreak/>
               <w:t>1</w:t>
             </w:r>
             <w:r>
@@ -8988,6 +9014,87 @@
     </w:p>
     <w:p>
       <w:pPr>
+        <w:rPr>
+          <w:ins w:id="0" w:author="马力" w:date="2021-04-30T17:42:00Z"/>
+        </w:rPr>
+      </w:pPr>
+      <w:ins w:id="1" w:author="马力" w:date="2021-04-30T17:39:00Z">
+        <w:r>
+          <w:rPr>
+            <w:rFonts w:hint="eastAsia"/>
+          </w:rPr>
+          <w:t>用中心线到墙的距离</w:t>
+        </w:r>
+      </w:ins>
+      <w:ins w:id="2" w:author="马力" w:date="2021-04-30T17:40:00Z">
+        <w:r>
+          <w:rPr>
+            <w:rFonts w:hint="eastAsia"/>
+          </w:rPr>
+          <w:t>判断。如果一侧的墙的比例超过了</w:t>
+        </w:r>
+        <w:r>
+          <w:t>30</w:t>
+        </w:r>
+        <w:r>
+          <w:rPr>
+            <w:rFonts w:hint="eastAsia"/>
+          </w:rPr>
+          <w:t>%，那么这一侧就完全不布置。</w:t>
+        </w:r>
+        <w:r>
+          <w:t xml:space="preserve">Else </w:t>
+        </w:r>
+        <w:r>
+          <w:rPr>
+            <w:rFonts w:hint="eastAsia"/>
+          </w:rPr>
+          <w:t>再想想</w:t>
+        </w:r>
+      </w:ins>
+    </w:p>
+    <w:p>
+      <w:pPr>
+        <w:rPr>
+          <w:ins w:id="3" w:author="马力" w:date="2021-04-30T18:01:00Z"/>
+        </w:rPr>
+      </w:pPr>
+      <w:ins w:id="4" w:author="马力" w:date="2021-04-30T17:42:00Z">
+        <w:r>
+          <w:rPr>
+            <w:rFonts w:hint="eastAsia"/>
+          </w:rPr>
+          <w:t>风量分配是否严格根据</w:t>
+        </w:r>
+      </w:ins>
+      <w:ins w:id="5" w:author="马力" w:date="2021-04-30T17:43:00Z">
+        <w:r>
+          <w:rPr>
+            <w:rFonts w:hint="eastAsia"/>
+          </w:rPr>
+          <w:t>支路的长度</w:t>
+        </w:r>
+      </w:ins>
+    </w:p>
+    <w:p>
+      <w:pPr>
+        <w:rPr>
+          <w:ins w:id="6" w:author="马力" w:date="2021-04-30T18:03:00Z"/>
+        </w:rPr>
+      </w:pPr>
+    </w:p>
+    <w:p>
+      <w:ins w:id="7" w:author="马力" w:date="2021-04-30T18:03:00Z">
+        <w:r>
+          <w:rPr>
+            <w:rFonts w:hint="eastAsia"/>
+          </w:rPr>
+          <w:t>侧排怼到柱子上怎么办</w:t>
+        </w:r>
+      </w:ins>
+    </w:p>
+    <w:p>
+      <w:pPr>
         <w:pStyle w:val="2"/>
       </w:pPr>
       <w:r>
@@ -9828,6 +9935,7 @@
               <w:rPr>
                 <w:rFonts w:hint="eastAsia"/>
               </w:rPr>
+              <w:lastRenderedPageBreak/>
               <w:t>3</w:t>
             </w:r>
             <w:r>
@@ -10114,7 +10222,6 @@
               <w:rPr>
                 <w:rFonts w:hint="eastAsia"/>
               </w:rPr>
-              <w:lastRenderedPageBreak/>
               <w:t>2</w:t>
             </w:r>
             <w:r>
@@ -11702,11 +11809,6 @@
       </w:r>
     </w:p>
     <w:p>
-      <w:pPr>
-        <w:rPr>
-          <w:rFonts w:hint="eastAsia"/>
-        </w:rPr>
-      </w:pPr>
       <w:r>
         <w:rPr>
           <w:rFonts w:hint="eastAsia"/>
@@ -11860,11 +11962,6 @@
       </w:r>
     </w:p>
     <w:p>
-      <w:pPr>
-        <w:rPr>
-          <w:rFonts w:hint="eastAsia"/>
-        </w:rPr>
-      </w:pPr>
       <w:r>
         <w:rPr>
           <w:noProof/>
@@ -11915,8 +12012,6 @@
         </w:numPr>
         <w:ind w:firstLineChars="0"/>
       </w:pPr>
-      <w:bookmarkStart w:id="0" w:name="_GoBack"/>
-      <w:bookmarkEnd w:id="0"/>
       <w:r>
         <w:rPr>
           <w:rFonts w:hint="eastAsia"/>
@@ -11925,11 +12020,6 @@
       </w:r>
     </w:p>
     <w:p>
-      <w:pPr>
-        <w:rPr>
-          <w:rFonts w:hint="eastAsia"/>
-        </w:rPr>
-      </w:pPr>
       <w:r>
         <w:rPr>
           <w:rFonts w:hint="eastAsia"/>
@@ -11940,13 +12030,7 @@
         <w:t>.XX</w:t>
       </w:r>
     </w:p>
-    <w:p>
-      <w:pPr>
-        <w:rPr>
-          <w:rFonts w:hint="eastAsia"/>
-        </w:rPr>
-      </w:pPr>
-    </w:p>
+    <w:p/>
     <w:p>
       <w:r>
         <w:rPr>
@@ -13457,30 +13541,24 @@
         <w:rPr>
           <w:rFonts w:hint="eastAsia"/>
         </w:rPr>
-        <w:t>管径修改</w:t>
-      </w:r>
-    </w:p>
-    <w:p>
-      <w:pPr>
-        <w:ind w:firstLine="420"/>
-      </w:pPr>
-      <w:r>
-        <w:rPr>
-          <w:rFonts w:hint="eastAsia"/>
-        </w:rPr>
-        <w:t>用户可批量将风管的</w:t>
-      </w:r>
-      <w:r>
-        <w:rPr>
-          <w:rFonts w:hint="eastAsia"/>
-        </w:rPr>
-        <w:t>规格进行修改，</w:t>
-      </w:r>
-      <w:r>
-        <w:rPr>
-          <w:rFonts w:hint="eastAsia"/>
-        </w:rPr>
-        <w:t>程序应自动将以下图元进行自动更新：</w:t>
+        <w:t>整体后修改</w:t>
+      </w:r>
+    </w:p>
+    <w:p>
+      <w:pPr>
+        <w:pStyle w:val="3"/>
+      </w:pPr>
+      <w:r>
+        <w:rPr>
+          <w:rFonts w:hint="eastAsia"/>
+        </w:rPr>
+        <w:t>操作</w:t>
+      </w:r>
+      <w:r>
+        <w:rPr>
+          <w:rFonts w:hint="eastAsia"/>
+        </w:rPr>
+        <w:t>流程</w:t>
       </w:r>
     </w:p>
     <w:p>
@@ -13488,7 +13566,7 @@
         <w:pStyle w:val="a0"/>
         <w:numPr>
           <w:ilvl w:val="0"/>
-          <w:numId w:val="27"/>
+          <w:numId w:val="24"/>
         </w:numPr>
         <w:ind w:firstLineChars="0"/>
       </w:pPr>
@@ -13496,37 +13574,7 @@
         <w:rPr>
           <w:rFonts w:hint="eastAsia"/>
         </w:rPr>
-        <w:t>直管</w:t>
-      </w:r>
-    </w:p>
-    <w:p>
-      <w:pPr>
-        <w:pStyle w:val="a0"/>
-        <w:ind w:left="420" w:firstLineChars="0" w:firstLine="0"/>
-      </w:pPr>
-      <w:r>
-        <w:rPr>
-          <w:rFonts w:hint="eastAsia"/>
-        </w:rPr>
-        <w:t>被修改的</w:t>
-      </w:r>
-      <w:r>
-        <w:rPr>
-          <w:rFonts w:hint="eastAsia"/>
-        </w:rPr>
-        <w:t>直管</w:t>
-      </w:r>
-      <w:r>
-        <w:rPr>
-          <w:rFonts w:hint="eastAsia"/>
-        </w:rPr>
-        <w:t>本身尺寸的变化</w:t>
-      </w:r>
-      <w:r>
-        <w:rPr>
-          <w:rFonts w:hint="eastAsia"/>
-        </w:rPr>
-        <w:t>，在平面上只表达宽度的变化。</w:t>
+        <w:t>用户框选中心线，亦可包含其他任意图元；</w:t>
       </w:r>
     </w:p>
     <w:p>
@@ -13534,7 +13582,7 @@
         <w:pStyle w:val="a0"/>
         <w:numPr>
           <w:ilvl w:val="0"/>
-          <w:numId w:val="27"/>
+          <w:numId w:val="24"/>
         </w:numPr>
         <w:ind w:firstLineChars="0"/>
       </w:pPr>
@@ -13542,38 +13590,7 @@
         <w:rPr>
           <w:rFonts w:hint="eastAsia"/>
         </w:rPr>
-        <w:lastRenderedPageBreak/>
-        <w:t>弯头</w:t>
-      </w:r>
-    </w:p>
-    <w:p>
-      <w:pPr>
-        <w:pStyle w:val="a0"/>
-        <w:ind w:left="420" w:firstLineChars="0" w:firstLine="0"/>
-      </w:pPr>
-      <w:r>
-        <w:rPr>
-          <w:rFonts w:hint="eastAsia"/>
-        </w:rPr>
-        <w:t>弯头的尺寸</w:t>
-      </w:r>
-      <w:r>
-        <w:rPr>
-          <w:rFonts w:hint="eastAsia"/>
-        </w:rPr>
-        <w:t>与</w:t>
-      </w:r>
-      <w:r>
-        <w:rPr>
-          <w:rFonts w:hint="eastAsia"/>
-        </w:rPr>
-        <w:t>相邻两侧风管中宽度较大</w:t>
-      </w:r>
-      <w:r>
-        <w:rPr>
-          <w:rFonts w:hint="eastAsia"/>
-        </w:rPr>
-        <w:t>的风管相同</w:t>
+        <w:t>再次执行命令；</w:t>
       </w:r>
     </w:p>
     <w:p>
@@ -13581,7 +13598,7 @@
         <w:pStyle w:val="a0"/>
         <w:numPr>
           <w:ilvl w:val="0"/>
-          <w:numId w:val="27"/>
+          <w:numId w:val="24"/>
         </w:numPr>
         <w:ind w:firstLineChars="0"/>
       </w:pPr>
@@ -13589,15 +13606,25 @@
         <w:rPr>
           <w:rFonts w:hint="eastAsia"/>
         </w:rPr>
-        <w:t>变径</w:t>
+        <w:lastRenderedPageBreak/>
+        <w:t>U</w:t>
+      </w:r>
+      <w:r>
+        <w:t>I</w:t>
+      </w:r>
+      <w:r>
+        <w:rPr>
+          <w:rFonts w:hint="eastAsia"/>
+        </w:rPr>
+        <w:t>界面自动填入参数，从中心线读取；</w:t>
       </w:r>
     </w:p>
     <w:p>
       <w:pPr>
         <w:pStyle w:val="a0"/>
         <w:numPr>
-          <w:ilvl w:val="1"/>
-          <w:numId w:val="4"/>
+          <w:ilvl w:val="0"/>
+          <w:numId w:val="24"/>
         </w:numPr>
         <w:ind w:firstLineChars="0"/>
       </w:pPr>
@@ -13605,19 +13632,328 @@
         <w:rPr>
           <w:rFonts w:hint="eastAsia"/>
         </w:rPr>
-        <w:t>风管加粗，导致弯头的另一侧增加变径</w:t>
-      </w:r>
-    </w:p>
-    <w:p>
+        <w:t>用户可修改参数，再次运行命令</w:t>
+      </w:r>
+    </w:p>
+    <w:p/>
+    <w:p>
+      <w:pPr>
+        <w:pStyle w:val="3"/>
+      </w:pPr>
+      <w:r>
+        <w:rPr>
+          <w:rFonts w:hint="eastAsia"/>
+        </w:rPr>
+        <w:t>情况处理</w:t>
+      </w:r>
+    </w:p>
+    <w:p>
+      <w:pPr>
+        <w:pStyle w:val="a0"/>
+        <w:numPr>
+          <w:ilvl w:val="0"/>
+          <w:numId w:val="25"/>
+        </w:numPr>
+        <w:ind w:firstLineChars="0"/>
+      </w:pPr>
+      <w:r>
+        <w:rPr>
+          <w:rFonts w:hint="eastAsia"/>
+        </w:rPr>
+        <w:t>少选（或删除）了中心线且未造成中断</w:t>
+      </w:r>
+    </w:p>
+    <w:p>
+      <w:r>
+        <w:rPr>
+          <w:rFonts w:hint="eastAsia"/>
+        </w:rPr>
+        <w:t>少选的中心线上的风口数量在U</w:t>
+      </w:r>
+      <w:r>
+        <w:t>I</w:t>
+      </w:r>
+      <w:r>
+        <w:rPr>
+          <w:rFonts w:hint="eastAsia"/>
+        </w:rPr>
+        <w:t>中被减掉，其他不变</w:t>
+      </w:r>
+    </w:p>
+    <w:p>
+      <w:pPr>
+        <w:pStyle w:val="a0"/>
+        <w:numPr>
+          <w:ilvl w:val="0"/>
+          <w:numId w:val="25"/>
+        </w:numPr>
+        <w:ind w:firstLineChars="0"/>
+      </w:pPr>
+      <w:r>
+        <w:rPr>
+          <w:rFonts w:hint="eastAsia"/>
+        </w:rPr>
+        <w:t>发生了中断</w:t>
+      </w:r>
+    </w:p>
+    <w:p>
+      <w:r>
+        <w:rPr>
+          <w:rFonts w:hint="eastAsia"/>
+        </w:rPr>
+        <w:t>中断及中断后的风口数量再U</w:t>
+      </w:r>
+      <w:r>
+        <w:t>I</w:t>
+      </w:r>
+      <w:r>
+        <w:rPr>
+          <w:rFonts w:hint="eastAsia"/>
+        </w:rPr>
+        <w:t>中被减掉，其他不变</w:t>
+      </w:r>
+    </w:p>
+    <w:p>
+      <w:pPr>
+        <w:pStyle w:val="a0"/>
+        <w:numPr>
+          <w:ilvl w:val="0"/>
+          <w:numId w:val="25"/>
+        </w:numPr>
+        <w:ind w:firstLineChars="0"/>
+      </w:pPr>
+      <w:r>
+        <w:rPr>
+          <w:rFonts w:hint="eastAsia"/>
+        </w:rPr>
+        <w:t>删除了初始段的中心线</w:t>
+      </w:r>
+    </w:p>
+    <w:p>
+      <w:r>
+        <w:rPr>
+          <w:rFonts w:hint="eastAsia"/>
+        </w:rPr>
+        <w:t>跑不了程序，因为不知道起点在哪里</w:t>
+      </w:r>
+    </w:p>
+    <w:p>
+      <w:pPr>
+        <w:pStyle w:val="a0"/>
+        <w:numPr>
+          <w:ilvl w:val="0"/>
+          <w:numId w:val="25"/>
+        </w:numPr>
+        <w:ind w:firstLineChars="0"/>
+      </w:pPr>
+      <w:r>
+        <w:rPr>
+          <w:rFonts w:hint="eastAsia"/>
+        </w:rPr>
+        <w:t>中心线发生了较大挪动或者新增了中心线</w:t>
+      </w:r>
+    </w:p>
+    <w:p>
+      <w:pPr>
+        <w:rPr>
+          <w:rFonts w:hint="eastAsia"/>
+        </w:rPr>
+      </w:pPr>
+      <w:r>
+        <w:rPr>
+          <w:rFonts w:hint="eastAsia"/>
+        </w:rPr>
+        <w:t>U</w:t>
+      </w:r>
+      <w:r>
+        <w:t>I</w:t>
+      </w:r>
+      <w:r>
+        <w:rPr>
+          <w:rFonts w:hint="eastAsia"/>
+        </w:rPr>
+        <w:t>中所有参数都不变</w:t>
+      </w:r>
+    </w:p>
+    <w:p>
+      <w:pPr>
+        <w:pStyle w:val="2"/>
+      </w:pPr>
+      <w:r>
+        <w:rPr>
+          <w:rFonts w:hint="eastAsia"/>
+        </w:rPr>
+        <w:t>风管</w:t>
+      </w:r>
+      <w:r>
+        <w:rPr>
+          <w:rFonts w:hint="eastAsia"/>
+        </w:rPr>
+        <w:t>修改</w:t>
+      </w:r>
+    </w:p>
+    <w:p>
+      <w:pPr>
+        <w:pStyle w:val="3"/>
+      </w:pPr>
+      <w:r>
+        <w:rPr>
+          <w:rFonts w:hint="eastAsia"/>
+        </w:rPr>
+        <w:t>应用场景</w:t>
+      </w:r>
+    </w:p>
+    <w:p>
+      <w:pPr>
+        <w:rPr>
+          <w:rFonts w:hint="eastAsia"/>
+        </w:rPr>
+      </w:pPr>
+      <w:r>
+        <w:rPr>
+          <w:rFonts w:hint="eastAsia"/>
+        </w:rPr>
+        <w:t xml:space="preserve"> </w:t>
+      </w:r>
+      <w:r>
+        <w:t xml:space="preserve">   </w:t>
+      </w:r>
+      <w:r>
+        <w:rPr>
+          <w:rFonts w:hint="eastAsia"/>
+        </w:rPr>
+        <w:t>用户认为程序自动生成的风管的规格可以继续调整，要求可以灵活自由设定。</w:t>
+      </w:r>
+    </w:p>
+    <w:p>
+      <w:pPr>
+        <w:pStyle w:val="3"/>
+      </w:pPr>
+      <w:r>
+        <w:rPr>
+          <w:rFonts w:hint="eastAsia"/>
+        </w:rPr>
+        <w:t>操作流程</w:t>
+      </w:r>
+    </w:p>
+    <w:p>
+      <w:pPr>
+        <w:pStyle w:val="a0"/>
+        <w:numPr>
+          <w:ilvl w:val="0"/>
+          <w:numId w:val="28"/>
+        </w:numPr>
+        <w:ind w:firstLineChars="0"/>
+      </w:pPr>
+      <w:r>
+        <w:rPr>
+          <w:rFonts w:hint="eastAsia"/>
+        </w:rPr>
+        <w:t>点击“管径修改”后多选风管空格确定</w:t>
+      </w:r>
+      <w:r>
+        <w:rPr>
+          <w:rFonts w:hint="eastAsia"/>
+        </w:rPr>
+        <w:t>。命令为</w:t>
+      </w:r>
+      <w:r>
+        <w:rPr>
+          <w:rFonts w:hint="eastAsia"/>
+        </w:rPr>
+        <w:t>T</w:t>
+      </w:r>
+      <w:r>
+        <w:t>HFGXG</w:t>
+      </w:r>
+      <w:r>
+        <w:rPr>
+          <w:rFonts w:hint="eastAsia"/>
+        </w:rPr>
+        <w:t>；</w:t>
+      </w:r>
+    </w:p>
+    <w:p>
+      <w:pPr>
+        <w:pStyle w:val="a0"/>
+        <w:numPr>
+          <w:ilvl w:val="0"/>
+          <w:numId w:val="28"/>
+        </w:numPr>
+        <w:ind w:firstLineChars="0"/>
+      </w:pPr>
+      <w:r>
+        <w:rPr>
+          <w:rFonts w:hint="eastAsia"/>
+        </w:rPr>
+        <w:t>做个判断，只过滤出用户选择的图元中的风管直管段。若一个风管</w:t>
+      </w:r>
+      <w:r>
+        <w:rPr>
+          <w:rFonts w:hint="eastAsia"/>
+        </w:rPr>
+        <w:t>都没有则</w:t>
+      </w:r>
+      <w:r>
+        <w:rPr>
+          <w:rFonts w:hint="eastAsia"/>
+        </w:rPr>
+        <w:t>在命令行提醒“</w:t>
+      </w:r>
+      <w:r>
+        <w:rPr>
+          <w:rFonts w:hint="eastAsia"/>
+        </w:rPr>
+        <w:t>未选择风管直管段</w:t>
+      </w:r>
+      <w:r>
+        <w:rPr>
+          <w:rFonts w:hint="eastAsia"/>
+        </w:rPr>
+        <w:t>”</w:t>
+      </w:r>
+      <w:r>
+        <w:rPr>
+          <w:rFonts w:hint="eastAsia"/>
+        </w:rPr>
+        <w:t>；</w:t>
+      </w:r>
+    </w:p>
+    <w:p>
+      <w:pPr>
+        <w:pStyle w:val="a0"/>
+        <w:numPr>
+          <w:ilvl w:val="0"/>
+          <w:numId w:val="28"/>
+        </w:numPr>
+        <w:ind w:firstLineChars="0"/>
+      </w:pPr>
+      <w:r>
+        <w:rPr>
+          <w:rFonts w:hint="eastAsia"/>
+        </w:rPr>
+        <w:t>弹出界面</w:t>
+      </w:r>
+      <w:r>
+        <w:rPr>
+          <w:rFonts w:hint="eastAsia"/>
+        </w:rPr>
+        <w:t>输入参数</w:t>
+      </w:r>
+    </w:p>
+    <w:p>
+      <w:pPr>
+        <w:jc w:val="center"/>
+      </w:pPr>
       <w:r>
         <w:rPr>
           <w:noProof/>
         </w:rPr>
         <w:drawing>
-          <wp:inline distT="0" distB="0" distL="0" distR="0" wp14:anchorId="4032313C" wp14:editId="6097AE4D">
-            <wp:extent cx="5274310" cy="2318385"/>
-            <wp:effectExtent l="0" t="0" r="2540" b="5715"/>
-            <wp:docPr id="47" name="图片 47"/>
+          <wp:inline distT="0" distB="0" distL="0" distR="0" wp14:anchorId="6DABE8B7" wp14:editId="6383EB5F">
+            <wp:extent cx="2345635" cy="1953735"/>
+            <wp:effectExtent l="0" t="0" r="0" b="8890"/>
+            <wp:docPr id="56" name="图片 56"/>
             <wp:cNvGraphicFramePr>
               <a:graphicFrameLocks xmlns:a="http://schemas.openxmlformats.org/drawingml/2006/main" noChangeAspect="1"/>
             </wp:cNvGraphicFramePr>
@@ -13637,7 +13973,7 @@
                   <pic:spPr>
                     <a:xfrm>
                       <a:off x="0" y="0"/>
-                      <a:ext cx="5274310" cy="2318385"/>
+                      <a:ext cx="2356769" cy="1963009"/>
                     </a:xfrm>
                     <a:prstGeom prst="rect">
                       <a:avLst/>
@@ -13651,6 +13987,164 @@
       </w:r>
     </w:p>
     <w:p>
+      <w:r>
+        <w:rPr>
+          <w:rFonts w:hint="eastAsia"/>
+        </w:rPr>
+        <w:t xml:space="preserve"> </w:t>
+      </w:r>
+      <w:r>
+        <w:t xml:space="preserve">   </w:t>
+      </w:r>
+      <w:r>
+        <w:rPr>
+          <w:rFonts w:hint="eastAsia"/>
+        </w:rPr>
+        <w:t>风管数量自动统计</w:t>
+      </w:r>
+      <w:r>
+        <w:rPr>
+          <w:rFonts w:hint="eastAsia"/>
+        </w:rPr>
+        <w:t>。</w:t>
+      </w:r>
+      <w:r>
+        <w:rPr>
+          <w:rFonts w:hint="eastAsia"/>
+        </w:rPr>
+        <w:t>如果所有风管的规格都一致就显示</w:t>
+      </w:r>
+      <w:r>
+        <w:rPr>
+          <w:rFonts w:hint="eastAsia"/>
+        </w:rPr>
+        <w:t>规格，但凡有不一致的就显示“多种”。</w:t>
+      </w:r>
+      <w:r>
+        <w:rPr>
+          <w:rFonts w:hint="eastAsia"/>
+        </w:rPr>
+        <w:t>输入值只能输入正整数。</w:t>
+      </w:r>
+    </w:p>
+    <w:p>
+      <w:pPr>
+        <w:pStyle w:val="a0"/>
+        <w:numPr>
+          <w:ilvl w:val="0"/>
+          <w:numId w:val="28"/>
+        </w:numPr>
+        <w:ind w:firstLineChars="0"/>
+        <w:rPr>
+          <w:rFonts w:hint="eastAsia"/>
+        </w:rPr>
+      </w:pPr>
+      <w:r>
+        <w:rPr>
+          <w:rFonts w:hint="eastAsia"/>
+        </w:rPr>
+        <w:t>点击确定，程序处理。</w:t>
+      </w:r>
+    </w:p>
+    <w:p>
+      <w:pPr>
+        <w:pStyle w:val="3"/>
+        <w:rPr>
+          <w:rFonts w:hint="eastAsia"/>
+        </w:rPr>
+      </w:pPr>
+      <w:r>
+        <w:rPr>
+          <w:rFonts w:hint="eastAsia"/>
+        </w:rPr>
+        <w:t>处理逻辑</w:t>
+      </w:r>
+    </w:p>
+    <w:p>
+      <w:pPr>
+        <w:ind w:firstLine="420"/>
+      </w:pPr>
+      <w:r>
+        <w:rPr>
+          <w:rFonts w:hint="eastAsia"/>
+        </w:rPr>
+        <w:t>用户可批量将风管的规格进行修改，程序应自动将以下图元进行自动更新：</w:t>
+      </w:r>
+    </w:p>
+    <w:p>
+      <w:pPr>
+        <w:pStyle w:val="a0"/>
+        <w:numPr>
+          <w:ilvl w:val="0"/>
+          <w:numId w:val="27"/>
+        </w:numPr>
+        <w:ind w:firstLineChars="0"/>
+      </w:pPr>
+      <w:r>
+        <w:rPr>
+          <w:rFonts w:hint="eastAsia"/>
+        </w:rPr>
+        <w:t>直管</w:t>
+      </w:r>
+    </w:p>
+    <w:p>
+      <w:pPr>
+        <w:pStyle w:val="a0"/>
+        <w:ind w:left="420" w:firstLineChars="0" w:firstLine="0"/>
+      </w:pPr>
+      <w:r>
+        <w:rPr>
+          <w:rFonts w:hint="eastAsia"/>
+        </w:rPr>
+        <w:t>被修改的直管本身尺寸的变化，在平面上只表达宽度的变化。</w:t>
+      </w:r>
+    </w:p>
+    <w:p>
+      <w:pPr>
+        <w:pStyle w:val="a0"/>
+        <w:numPr>
+          <w:ilvl w:val="0"/>
+          <w:numId w:val="27"/>
+        </w:numPr>
+        <w:ind w:firstLineChars="0"/>
+      </w:pPr>
+      <w:r>
+        <w:rPr>
+          <w:rFonts w:hint="eastAsia"/>
+        </w:rPr>
+        <w:t>弯头</w:t>
+      </w:r>
+    </w:p>
+    <w:p>
+      <w:pPr>
+        <w:pStyle w:val="a0"/>
+        <w:ind w:left="420" w:firstLineChars="0" w:firstLine="0"/>
+      </w:pPr>
+      <w:r>
+        <w:rPr>
+          <w:rFonts w:hint="eastAsia"/>
+        </w:rPr>
+        <w:t>弯头的尺寸与相邻两侧风管中宽度较大的风管相同</w:t>
+      </w:r>
+    </w:p>
+    <w:p>
+      <w:pPr>
+        <w:pStyle w:val="a0"/>
+        <w:numPr>
+          <w:ilvl w:val="0"/>
+          <w:numId w:val="27"/>
+        </w:numPr>
+        <w:ind w:firstLineChars="0"/>
+      </w:pPr>
+      <w:r>
+        <w:rPr>
+          <w:rFonts w:hint="eastAsia"/>
+        </w:rPr>
+        <w:lastRenderedPageBreak/>
+        <w:t>变径</w:t>
+      </w:r>
+    </w:p>
+    <w:p>
       <w:pPr>
         <w:pStyle w:val="a0"/>
         <w:numPr>
@@ -13663,7 +14157,7 @@
         <w:rPr>
           <w:rFonts w:hint="eastAsia"/>
         </w:rPr>
-        <w:t>风管变细，导致弯头靠变细风管一侧增加变径</w:t>
+        <w:t>风管加粗，导致弯头的另一侧增加变径</w:t>
       </w:r>
     </w:p>
     <w:p>
@@ -13672,10 +14166,10 @@
           <w:noProof/>
         </w:rPr>
         <w:drawing>
-          <wp:inline distT="0" distB="0" distL="0" distR="0" wp14:anchorId="3606A234" wp14:editId="378983C0">
-            <wp:extent cx="5274310" cy="2052955"/>
-            <wp:effectExtent l="0" t="0" r="2540" b="4445"/>
-            <wp:docPr id="49" name="图片 49"/>
+          <wp:inline distT="0" distB="0" distL="0" distR="0" wp14:anchorId="4F695AE7" wp14:editId="17D11D2C">
+            <wp:extent cx="5274310" cy="2318385"/>
+            <wp:effectExtent l="0" t="0" r="2540" b="5715"/>
+            <wp:docPr id="47" name="图片 47"/>
             <wp:cNvGraphicFramePr>
               <a:graphicFrameLocks xmlns:a="http://schemas.openxmlformats.org/drawingml/2006/main" noChangeAspect="1"/>
             </wp:cNvGraphicFramePr>
@@ -13695,7 +14189,7 @@
                   <pic:spPr>
                     <a:xfrm>
                       <a:off x="0" y="0"/>
-                      <a:ext cx="5274310" cy="2052955"/>
+                      <a:ext cx="5274310" cy="2318385"/>
                     </a:xfrm>
                     <a:prstGeom prst="rect">
                       <a:avLst/>
@@ -13721,88 +14215,19 @@
         <w:rPr>
           <w:rFonts w:hint="eastAsia"/>
         </w:rPr>
-        <w:t>弯头处删除变径</w:t>
-      </w:r>
-    </w:p>
-    <w:p>
-      <w:pPr>
-        <w:pStyle w:val="a0"/>
-        <w:ind w:left="420" w:firstLineChars="0" w:firstLine="0"/>
-      </w:pPr>
-      <w:r>
-        <w:rPr>
-          <w:rFonts w:hint="eastAsia"/>
+        <w:t>风管变细，导致弯头靠变细风管一侧增加变径</w:t>
+      </w:r>
+    </w:p>
+    <w:p>
+      <w:r>
+        <w:rPr>
           <w:noProof/>
         </w:rPr>
-        <w:t>（上面</w:t>
-      </w:r>
-      <w:r>
-        <w:rPr>
-          <w:rFonts w:hint="eastAsia"/>
-          <w:noProof/>
-        </w:rPr>
-        <w:t>两张图</w:t>
-      </w:r>
-      <w:r>
-        <w:rPr>
-          <w:rFonts w:hint="eastAsia"/>
-          <w:noProof/>
-        </w:rPr>
-        <w:t>图从右到左</w:t>
-      </w:r>
-      <w:r>
-        <w:rPr>
-          <w:rFonts w:hint="eastAsia"/>
-          <w:noProof/>
-        </w:rPr>
-        <w:t>看</w:t>
-      </w:r>
-      <w:r>
-        <w:rPr>
-          <w:rFonts w:hint="eastAsia"/>
-          <w:noProof/>
-        </w:rPr>
-        <w:t>）</w:t>
-      </w:r>
-    </w:p>
-    <w:p>
-      <w:pPr>
-        <w:pStyle w:val="a0"/>
-        <w:numPr>
-          <w:ilvl w:val="1"/>
-          <w:numId w:val="4"/>
-        </w:numPr>
-        <w:ind w:firstLineChars="0"/>
-      </w:pPr>
-      <w:r>
-        <w:rPr>
-          <w:rFonts w:hint="eastAsia"/>
-        </w:rPr>
-        <w:t>修改已有</w:t>
-      </w:r>
-      <w:r>
-        <w:rPr>
-          <w:rFonts w:hint="eastAsia"/>
-        </w:rPr>
-        <w:t>变径</w:t>
-      </w:r>
-      <w:r>
-        <w:rPr>
-          <w:rFonts w:hint="eastAsia"/>
-        </w:rPr>
-        <w:t>的规格</w:t>
-      </w:r>
-    </w:p>
-    <w:p>
-      <w:r>
-        <w:rPr>
-          <w:noProof/>
-        </w:rPr>
         <w:drawing>
-          <wp:inline distT="0" distB="0" distL="0" distR="0" wp14:anchorId="319034F1" wp14:editId="044BD360">
-            <wp:extent cx="5274310" cy="2190115"/>
-            <wp:effectExtent l="0" t="0" r="2540" b="635"/>
-            <wp:docPr id="50" name="图片 50"/>
+          <wp:inline distT="0" distB="0" distL="0" distR="0" wp14:anchorId="4C58DEE0" wp14:editId="086B1291">
+            <wp:extent cx="5274310" cy="2052955"/>
+            <wp:effectExtent l="0" t="0" r="2540" b="4445"/>
+            <wp:docPr id="49" name="图片 49"/>
             <wp:cNvGraphicFramePr>
               <a:graphicFrameLocks xmlns:a="http://schemas.openxmlformats.org/drawingml/2006/main" noChangeAspect="1"/>
             </wp:cNvGraphicFramePr>
@@ -13822,7 +14247,7 @@
                   <pic:spPr>
                     <a:xfrm>
                       <a:off x="0" y="0"/>
-                      <a:ext cx="5274310" cy="2190115"/>
+                      <a:ext cx="5274310" cy="2052955"/>
                     </a:xfrm>
                     <a:prstGeom prst="rect">
                       <a:avLst/>
@@ -13848,26 +14273,48 @@
         <w:rPr>
           <w:rFonts w:hint="eastAsia"/>
         </w:rPr>
-        <w:lastRenderedPageBreak/>
-        <w:t>直管段删除变径</w:t>
-      </w:r>
-      <w:r>
-        <w:rPr>
-          <w:rFonts w:hint="eastAsia"/>
-        </w:rPr>
-        <w:t>，支管合成一根</w:t>
-      </w:r>
-    </w:p>
-    <w:p>
-      <w:r>
-        <w:rPr>
+        <w:t>弯头处删除变径</w:t>
+      </w:r>
+    </w:p>
+    <w:p>
+      <w:pPr>
+        <w:pStyle w:val="a0"/>
+        <w:ind w:left="420" w:firstLineChars="0" w:firstLine="0"/>
+      </w:pPr>
+      <w:r>
+        <w:rPr>
+          <w:rFonts w:hint="eastAsia"/>
           <w:noProof/>
         </w:rPr>
+        <w:t>（上面两张图图从右到左看）</w:t>
+      </w:r>
+    </w:p>
+    <w:p>
+      <w:pPr>
+        <w:pStyle w:val="a0"/>
+        <w:numPr>
+          <w:ilvl w:val="1"/>
+          <w:numId w:val="4"/>
+        </w:numPr>
+        <w:ind w:firstLineChars="0"/>
+      </w:pPr>
+      <w:r>
+        <w:rPr>
+          <w:rFonts w:hint="eastAsia"/>
+        </w:rPr>
+        <w:t>修改已有变径的规格</w:t>
+      </w:r>
+    </w:p>
+    <w:p>
+      <w:r>
+        <w:rPr>
+          <w:noProof/>
+        </w:rPr>
         <w:drawing>
-          <wp:inline distT="0" distB="0" distL="0" distR="0" wp14:anchorId="6BF8CAD6" wp14:editId="428A6017">
-            <wp:extent cx="5274310" cy="1610360"/>
-            <wp:effectExtent l="0" t="0" r="2540" b="8890"/>
-            <wp:docPr id="51" name="图片 51"/>
+          <wp:inline distT="0" distB="0" distL="0" distR="0" wp14:anchorId="0EB3FA54" wp14:editId="29971E17">
+            <wp:extent cx="5274310" cy="2190115"/>
+            <wp:effectExtent l="0" t="0" r="2540" b="635"/>
+            <wp:docPr id="50" name="图片 50"/>
             <wp:cNvGraphicFramePr>
               <a:graphicFrameLocks xmlns:a="http://schemas.openxmlformats.org/drawingml/2006/main" noChangeAspect="1"/>
             </wp:cNvGraphicFramePr>
@@ -13887,7 +14334,7 @@
                   <pic:spPr>
                     <a:xfrm>
                       <a:off x="0" y="0"/>
-                      <a:ext cx="5274310" cy="1610360"/>
+                      <a:ext cx="5274310" cy="2190115"/>
                     </a:xfrm>
                     <a:prstGeom prst="rect">
                       <a:avLst/>
@@ -13913,7 +14360,7 @@
         <w:rPr>
           <w:rFonts w:hint="eastAsia"/>
         </w:rPr>
-        <w:t>在直管段改变变径的规格</w:t>
+        <w:t>直管段删除变径，支管合成一根</w:t>
       </w:r>
     </w:p>
     <w:p>
@@ -13921,11 +14368,12 @@
         <w:rPr>
           <w:noProof/>
         </w:rPr>
+        <w:lastRenderedPageBreak/>
         <w:drawing>
-          <wp:inline distT="0" distB="0" distL="0" distR="0" wp14:anchorId="51951F02" wp14:editId="60D36298">
-            <wp:extent cx="5274310" cy="1748790"/>
-            <wp:effectExtent l="0" t="0" r="2540" b="3810"/>
-            <wp:docPr id="52" name="图片 52"/>
+          <wp:inline distT="0" distB="0" distL="0" distR="0" wp14:anchorId="256A2D53" wp14:editId="7559A23D">
+            <wp:extent cx="5274310" cy="1610360"/>
+            <wp:effectExtent l="0" t="0" r="2540" b="8890"/>
+            <wp:docPr id="51" name="图片 51"/>
             <wp:cNvGraphicFramePr>
               <a:graphicFrameLocks xmlns:a="http://schemas.openxmlformats.org/drawingml/2006/main" noChangeAspect="1"/>
             </wp:cNvGraphicFramePr>
@@ -13945,7 +14393,7 @@
                   <pic:spPr>
                     <a:xfrm>
                       <a:off x="0" y="0"/>
-                      <a:ext cx="5274310" cy="1748790"/>
+                      <a:ext cx="5274310" cy="1610360"/>
                     </a:xfrm>
                     <a:prstGeom prst="rect">
                       <a:avLst/>
@@ -13960,21 +14408,10 @@
     </w:p>
     <w:p>
       <w:pPr>
-        <w:ind w:firstLine="420"/>
-      </w:pPr>
-      <w:r>
-        <w:rPr>
-          <w:rFonts w:hint="eastAsia"/>
-        </w:rPr>
-        <w:t>变径的变化必然影响相邻直管的长度</w:t>
-      </w:r>
-    </w:p>
-    <w:p>
-      <w:pPr>
         <w:pStyle w:val="a0"/>
         <w:numPr>
-          <w:ilvl w:val="0"/>
-          <w:numId w:val="27"/>
+          <w:ilvl w:val="1"/>
+          <w:numId w:val="4"/>
         </w:numPr>
         <w:ind w:firstLineChars="0"/>
       </w:pPr>
@@ -13982,167 +14419,19 @@
         <w:rPr>
           <w:rFonts w:hint="eastAsia"/>
         </w:rPr>
-        <w:t>三通</w:t>
-      </w:r>
-      <w:r>
-        <w:rPr>
-          <w:rFonts w:hint="eastAsia"/>
-        </w:rPr>
-        <w:t>&amp;四通</w:t>
-      </w:r>
-    </w:p>
-    <w:p>
-      <w:pPr>
-        <w:ind w:firstLine="420"/>
-      </w:pPr>
-      <w:r>
-        <w:rPr>
-          <w:rFonts w:hint="eastAsia"/>
-        </w:rPr>
-        <w:t>宽度发生变化的管段前后的三通</w:t>
-      </w:r>
-      <w:r>
-        <w:rPr>
-          <w:rFonts w:hint="eastAsia"/>
-        </w:rPr>
-        <w:t>/四通</w:t>
-      </w:r>
-      <w:r>
-        <w:rPr>
-          <w:rFonts w:hint="eastAsia"/>
-        </w:rPr>
-        <w:t>必然要重新计算。必然也会导致三通</w:t>
-      </w:r>
-      <w:r>
-        <w:rPr>
-          <w:rFonts w:hint="eastAsia"/>
-        </w:rPr>
-        <w:t>/四通连接的其他</w:t>
-      </w:r>
-      <w:r>
-        <w:rPr>
-          <w:rFonts w:hint="eastAsia"/>
-        </w:rPr>
-        <w:t>直管的长度发生变化</w:t>
-      </w:r>
-    </w:p>
-    <w:p>
-      <w:pPr>
-        <w:pStyle w:val="a0"/>
-        <w:numPr>
-          <w:ilvl w:val="0"/>
-          <w:numId w:val="27"/>
-        </w:numPr>
-        <w:ind w:firstLineChars="0"/>
-      </w:pPr>
-      <w:r>
-        <w:rPr>
-          <w:rFonts w:hint="eastAsia"/>
-        </w:rPr>
-        <w:t>法兰</w:t>
-      </w:r>
-    </w:p>
-    <w:p>
-      <w:pPr>
-        <w:ind w:left="420"/>
-      </w:pPr>
-      <w:r>
-        <w:rPr>
-          <w:rFonts w:hint="eastAsia"/>
-        </w:rPr>
-        <w:t>法兰保持比风管两侧各宽4</w:t>
-      </w:r>
-      <w:r>
-        <w:t>5</w:t>
-      </w:r>
-    </w:p>
-    <w:p>
-      <w:pPr>
-        <w:pStyle w:val="a0"/>
-        <w:numPr>
-          <w:ilvl w:val="0"/>
-          <w:numId w:val="27"/>
-        </w:numPr>
-        <w:ind w:firstLineChars="0"/>
-      </w:pPr>
-      <w:r>
-        <w:rPr>
-          <w:rFonts w:hint="eastAsia"/>
-        </w:rPr>
-        <w:t>阀门</w:t>
-      </w:r>
-    </w:p>
-    <w:p>
-      <w:pPr>
-        <w:pStyle w:val="a0"/>
-        <w:ind w:firstLine="480"/>
-      </w:pPr>
-      <w:r>
-        <w:rPr>
-          <w:rFonts w:hint="eastAsia"/>
-        </w:rPr>
-        <w:t>风管上的防火阀、风阀和洞口的“宽度或直径”以及阻抗复合式消声器的“宽度”根据</w:t>
-      </w:r>
-      <w:r>
-        <w:rPr>
-          <w:rFonts w:hint="eastAsia"/>
-        </w:rPr>
-        <w:t>风管的尺寸变化。</w:t>
-      </w:r>
-    </w:p>
-    <w:p>
-      <w:pPr>
-        <w:pStyle w:val="a0"/>
-        <w:numPr>
-          <w:ilvl w:val="0"/>
-          <w:numId w:val="27"/>
-        </w:numPr>
-        <w:ind w:firstLineChars="0"/>
-      </w:pPr>
-      <w:r>
-        <w:rPr>
-          <w:rFonts w:hint="eastAsia"/>
-        </w:rPr>
-        <w:t>风管标注</w:t>
-      </w:r>
-    </w:p>
-    <w:p>
-      <w:pPr>
-        <w:ind w:firstLine="420"/>
-      </w:pPr>
-      <w:r>
-        <w:rPr>
-          <w:rFonts w:hint="eastAsia"/>
-        </w:rPr>
-        <w:t>风管默认顶部对齐。当风管的高度发生变化时h的值要进行变化。h表达的是风管底部标高。</w:t>
-      </w:r>
-    </w:p>
-    <w:p>
-      <w:pPr>
-        <w:ind w:firstLine="420"/>
-      </w:pPr>
-      <w:r>
-        <w:rPr>
-          <w:rFonts w:hint="eastAsia"/>
-        </w:rPr>
-        <w:t>注意考虑风管标注距离风管的位置。如果在风管的一定范围内找不着该风管的标注则重新生成。</w:t>
-      </w:r>
-    </w:p>
-    <w:p>
-      <w:pPr>
-        <w:pStyle w:val="a0"/>
-        <w:ind w:left="420" w:firstLineChars="0" w:firstLine="0"/>
-      </w:pPr>
+        <w:t>在直管段改变变径的规格</w:t>
+      </w:r>
+    </w:p>
+    <w:p>
       <w:r>
         <w:rPr>
           <w:noProof/>
         </w:rPr>
-        <w:lastRenderedPageBreak/>
         <w:drawing>
-          <wp:inline distT="0" distB="0" distL="0" distR="0" wp14:anchorId="287A5D60" wp14:editId="795D04E3">
-            <wp:extent cx="5152381" cy="2304762"/>
-            <wp:effectExtent l="0" t="0" r="0" b="635"/>
-            <wp:docPr id="54" name="图片 54"/>
+          <wp:inline distT="0" distB="0" distL="0" distR="0" wp14:anchorId="0AB1FD3E" wp14:editId="694CE965">
+            <wp:extent cx="5274310" cy="1748790"/>
+            <wp:effectExtent l="0" t="0" r="2540" b="3810"/>
+            <wp:docPr id="52" name="图片 52"/>
             <wp:cNvGraphicFramePr>
               <a:graphicFrameLocks xmlns:a="http://schemas.openxmlformats.org/drawingml/2006/main" noChangeAspect="1"/>
             </wp:cNvGraphicFramePr>
@@ -14162,7 +14451,7 @@
                   <pic:spPr>
                     <a:xfrm>
                       <a:off x="0" y="0"/>
-                      <a:ext cx="5152381" cy="2304762"/>
+                      <a:ext cx="5274310" cy="1748790"/>
                     </a:xfrm>
                     <a:prstGeom prst="rect">
                       <a:avLst/>
@@ -14177,6 +14466,17 @@
     </w:p>
     <w:p>
       <w:pPr>
+        <w:ind w:firstLine="420"/>
+      </w:pPr>
+      <w:r>
+        <w:rPr>
+          <w:rFonts w:hint="eastAsia"/>
+        </w:rPr>
+        <w:t>变径的变化必然影响相邻直管的长度</w:t>
+      </w:r>
+    </w:p>
+    <w:p>
+      <w:pPr>
         <w:pStyle w:val="a0"/>
         <w:numPr>
           <w:ilvl w:val="0"/>
@@ -14188,18 +14488,7 @@
         <w:rPr>
           <w:rFonts w:hint="eastAsia"/>
         </w:rPr>
-        <w:t>风口</w:t>
-      </w:r>
-    </w:p>
-    <w:p>
-      <w:pPr>
-        <w:ind w:left="420"/>
-      </w:pPr>
-      <w:r>
-        <w:rPr>
-          <w:rFonts w:hint="eastAsia"/>
-        </w:rPr>
-        <w:t>不做处理</w:t>
+        <w:t>三通&amp;四通</w:t>
       </w:r>
     </w:p>
     <w:p>
@@ -14210,48 +14499,7 @@
         <w:rPr>
           <w:rFonts w:hint="eastAsia"/>
         </w:rPr>
-        <w:t>实现层面上是将相关段的图元在新的参数下重新生成，应该不需要c</w:t>
-      </w:r>
-      <w:r>
-        <w:t>ase by case</w:t>
-      </w:r>
-      <w:r>
-        <w:rPr>
-          <w:rFonts w:hint="eastAsia"/>
-        </w:rPr>
-        <w:t>去修改图元。</w:t>
-      </w:r>
-    </w:p>
-    <w:p>
-      <w:pPr>
-        <w:pStyle w:val="2"/>
-      </w:pPr>
-      <w:r>
-        <w:rPr>
-          <w:rFonts w:hint="eastAsia"/>
-        </w:rPr>
-        <w:t>整体后修改</w:t>
-      </w:r>
-    </w:p>
-    <w:p>
-      <w:pPr>
-        <w:rPr>
-          <w:b/>
-        </w:rPr>
-      </w:pPr>
-      <w:r>
-        <w:rPr>
-          <w:rFonts w:hint="eastAsia"/>
-          <w:b/>
-        </w:rPr>
-        <w:t>基础流程</w:t>
-      </w:r>
-      <w:r>
-        <w:rPr>
-          <w:rFonts w:hint="eastAsia"/>
-          <w:b/>
-        </w:rPr>
-        <w:t>：</w:t>
+        <w:t>宽度发生变化的管段前后的三通/四通必然要重新计算。必然也会导致三通/四通连接的其他直管的长度发生变化</w:t>
       </w:r>
     </w:p>
     <w:p>
@@ -14259,7 +14507,7 @@
         <w:pStyle w:val="a0"/>
         <w:numPr>
           <w:ilvl w:val="0"/>
-          <w:numId w:val="24"/>
+          <w:numId w:val="27"/>
         </w:numPr>
         <w:ind w:firstLineChars="0"/>
       </w:pPr>
@@ -14267,7 +14515,21 @@
         <w:rPr>
           <w:rFonts w:hint="eastAsia"/>
         </w:rPr>
-        <w:t>用户框选中心线，亦可包含其他任意图元；</w:t>
+        <w:t>法兰</w:t>
+      </w:r>
+    </w:p>
+    <w:p>
+      <w:pPr>
+        <w:ind w:left="420"/>
+      </w:pPr>
+      <w:r>
+        <w:rPr>
+          <w:rFonts w:hint="eastAsia"/>
+        </w:rPr>
+        <w:t>法兰保持比风管两侧各宽4</w:t>
+      </w:r>
+      <w:r>
+        <w:t>5</w:t>
       </w:r>
     </w:p>
     <w:p>
@@ -14275,7 +14537,7 @@
         <w:pStyle w:val="a0"/>
         <w:numPr>
           <w:ilvl w:val="0"/>
-          <w:numId w:val="24"/>
+          <w:numId w:val="27"/>
         </w:numPr>
         <w:ind w:firstLineChars="0"/>
       </w:pPr>
@@ -14283,7 +14545,19 @@
         <w:rPr>
           <w:rFonts w:hint="eastAsia"/>
         </w:rPr>
-        <w:t>再次执行命令；</w:t>
+        <w:t>阀门</w:t>
+      </w:r>
+    </w:p>
+    <w:p>
+      <w:pPr>
+        <w:pStyle w:val="a0"/>
+        <w:ind w:firstLine="480"/>
+      </w:pPr>
+      <w:r>
+        <w:rPr>
+          <w:rFonts w:hint="eastAsia"/>
+        </w:rPr>
+        <w:t>风管上的防火阀、风阀和洞口的“宽度或直径”以及阻抗复合式消声器的“宽度”根据风管的尺寸变化。</w:t>
       </w:r>
     </w:p>
     <w:p>
@@ -14291,7 +14565,7 @@
         <w:pStyle w:val="a0"/>
         <w:numPr>
           <w:ilvl w:val="0"/>
-          <w:numId w:val="24"/>
+          <w:numId w:val="27"/>
         </w:numPr>
         <w:ind w:firstLineChars="0"/>
       </w:pPr>
@@ -14299,223 +14573,46 @@
         <w:rPr>
           <w:rFonts w:hint="eastAsia"/>
         </w:rPr>
-        <w:t>U</w:t>
-      </w:r>
-      <w:r>
-        <w:t>I</w:t>
-      </w:r>
-      <w:r>
-        <w:rPr>
-          <w:rFonts w:hint="eastAsia"/>
-        </w:rPr>
-        <w:t>界面自动填入参数，从中心线读取；</w:t>
+        <w:t>风管标注</w:t>
+      </w:r>
+    </w:p>
+    <w:p>
+      <w:pPr>
+        <w:ind w:firstLine="420"/>
+      </w:pPr>
+      <w:r>
+        <w:rPr>
+          <w:rFonts w:hint="eastAsia"/>
+        </w:rPr>
+        <w:t>风管默认顶部对齐。当风管的高度发生变化时h的值要进行变化。h表达的是风管底部标高。</w:t>
+      </w:r>
+    </w:p>
+    <w:p>
+      <w:pPr>
+        <w:ind w:firstLine="420"/>
+      </w:pPr>
+      <w:r>
+        <w:rPr>
+          <w:rFonts w:hint="eastAsia"/>
+        </w:rPr>
+        <w:t>注意考虑风管标注距离风管的位置。如果在风管的一定范围内找不着该风管的标注则重新生成。</w:t>
       </w:r>
     </w:p>
     <w:p>
       <w:pPr>
         <w:pStyle w:val="a0"/>
-        <w:numPr>
-          <w:ilvl w:val="0"/>
-          <w:numId w:val="24"/>
-        </w:numPr>
-        <w:ind w:firstLineChars="0"/>
-      </w:pPr>
-      <w:r>
-        <w:rPr>
-          <w:rFonts w:hint="eastAsia"/>
-        </w:rPr>
-        <w:t>用户可修改参数，再次运行命令</w:t>
-      </w:r>
-    </w:p>
-    <w:p/>
-    <w:p>
-      <w:pPr>
-        <w:rPr>
-          <w:b/>
-        </w:rPr>
-      </w:pPr>
-      <w:r>
-        <w:rPr>
-          <w:rFonts w:hint="eastAsia"/>
-          <w:b/>
-        </w:rPr>
-        <w:t>情况处理：</w:t>
-      </w:r>
-    </w:p>
-    <w:p>
-      <w:pPr>
-        <w:pStyle w:val="a0"/>
-        <w:numPr>
-          <w:ilvl w:val="0"/>
-          <w:numId w:val="25"/>
-        </w:numPr>
-        <w:ind w:firstLineChars="0"/>
-      </w:pPr>
-      <w:r>
-        <w:rPr>
-          <w:rFonts w:hint="eastAsia"/>
-        </w:rPr>
-        <w:t>少选（或删除）了中心线且未造成中断</w:t>
-      </w:r>
-    </w:p>
-    <w:p>
-      <w:r>
-        <w:rPr>
-          <w:rFonts w:hint="eastAsia"/>
-        </w:rPr>
-        <w:t>少选的中心线上的风口数量在U</w:t>
-      </w:r>
-      <w:r>
-        <w:t>I</w:t>
-      </w:r>
-      <w:r>
-        <w:rPr>
-          <w:rFonts w:hint="eastAsia"/>
-        </w:rPr>
-        <w:t>中被减掉，其他不变</w:t>
-      </w:r>
-    </w:p>
-    <w:p>
-      <w:pPr>
-        <w:pStyle w:val="a0"/>
-        <w:numPr>
-          <w:ilvl w:val="0"/>
-          <w:numId w:val="25"/>
-        </w:numPr>
-        <w:ind w:firstLineChars="0"/>
-      </w:pPr>
-      <w:r>
-        <w:rPr>
-          <w:rFonts w:hint="eastAsia"/>
-        </w:rPr>
-        <w:t>发生了中断</w:t>
-      </w:r>
-    </w:p>
-    <w:p>
-      <w:r>
-        <w:rPr>
-          <w:rFonts w:hint="eastAsia"/>
-        </w:rPr>
-        <w:t>中断及中断后的风口数量再U</w:t>
-      </w:r>
-      <w:r>
-        <w:t>I</w:t>
-      </w:r>
-      <w:r>
-        <w:rPr>
-          <w:rFonts w:hint="eastAsia"/>
-        </w:rPr>
-        <w:t>中被减掉，其他不变</w:t>
-      </w:r>
-    </w:p>
-    <w:p>
-      <w:pPr>
-        <w:pStyle w:val="a0"/>
-        <w:numPr>
-          <w:ilvl w:val="0"/>
-          <w:numId w:val="25"/>
-        </w:numPr>
-        <w:ind w:firstLineChars="0"/>
-      </w:pPr>
-      <w:r>
-        <w:rPr>
-          <w:rFonts w:hint="eastAsia"/>
-        </w:rPr>
-        <w:t>删除了初始段的中心线</w:t>
-      </w:r>
-    </w:p>
-    <w:p>
-      <w:r>
-        <w:rPr>
-          <w:rFonts w:hint="eastAsia"/>
-        </w:rPr>
-        <w:t>跑不了程序，因为不知道起点在哪里</w:t>
-      </w:r>
-    </w:p>
-    <w:p>
-      <w:pPr>
-        <w:pStyle w:val="a0"/>
-        <w:numPr>
-          <w:ilvl w:val="0"/>
-          <w:numId w:val="25"/>
-        </w:numPr>
-        <w:ind w:firstLineChars="0"/>
-      </w:pPr>
-      <w:r>
-        <w:rPr>
-          <w:rFonts w:hint="eastAsia"/>
-        </w:rPr>
-        <w:t>中心线发生了较大挪动或者新增了中心线</w:t>
-      </w:r>
-    </w:p>
-    <w:p>
-      <w:r>
-        <w:rPr>
-          <w:rFonts w:hint="eastAsia"/>
-        </w:rPr>
-        <w:t>U</w:t>
-      </w:r>
-      <w:r>
-        <w:t>I</w:t>
-      </w:r>
-      <w:r>
-        <w:rPr>
-          <w:rFonts w:hint="eastAsia"/>
-        </w:rPr>
-        <w:t>中所有参数都不变</w:t>
-      </w:r>
-    </w:p>
-    <w:p/>
-    <w:p>
-      <w:r>
-        <w:rPr>
-          <w:rFonts w:hint="eastAsia"/>
-        </w:rPr>
-        <w:t>注：如果用户用中心线的特殊图层进行了绘制，则也是有效的数据。即中心线（除了起点段外）和数据是每次运行时才从图形上进行绑定。绑定的规则有一定的容差，需开发中尝试。</w:t>
-      </w:r>
-    </w:p>
-    <w:p>
-      <w:pPr>
-        <w:pStyle w:val="1"/>
-      </w:pPr>
-      <w:r>
-        <w:rPr>
-          <w:rFonts w:hint="eastAsia"/>
-        </w:rPr>
-        <w:t>结合</w:t>
-      </w:r>
-      <w:r>
-        <w:rPr>
-          <w:rFonts w:hint="eastAsia"/>
-        </w:rPr>
-        <w:t>机房平面工具</w:t>
-      </w:r>
-    </w:p>
-    <w:p>
-      <w:pPr>
-        <w:ind w:firstLine="420"/>
-      </w:pPr>
-      <w:r>
-        <w:rPr>
-          <w:rFonts w:hint="eastAsia"/>
-        </w:rPr>
-        <w:t>在处理逻辑上没有本质区别，将2个工具的流程穿起来即可。</w:t>
-      </w:r>
-    </w:p>
-    <w:p>
-      <w:pPr>
+        <w:ind w:left="420" w:firstLineChars="0" w:firstLine="0"/>
         <w:jc w:val="center"/>
       </w:pPr>
       <w:r>
         <w:rPr>
           <w:noProof/>
         </w:rPr>
-        <w:lastRenderedPageBreak/>
         <w:drawing>
-          <wp:inline distT="0" distB="0" distL="0" distR="0" wp14:anchorId="00917094" wp14:editId="669897D5">
-            <wp:extent cx="3227638" cy="4710224"/>
-            <wp:effectExtent l="0" t="0" r="0" b="0"/>
-            <wp:docPr id="43" name="图片 43"/>
+          <wp:inline distT="0" distB="0" distL="0" distR="0" wp14:anchorId="46A2B889" wp14:editId="3809E1A1">
+            <wp:extent cx="3784821" cy="1693025"/>
+            <wp:effectExtent l="0" t="0" r="6350" b="2540"/>
+            <wp:docPr id="54" name="图片 54"/>
             <wp:cNvGraphicFramePr>
               <a:graphicFrameLocks xmlns:a="http://schemas.openxmlformats.org/drawingml/2006/main" noChangeAspect="1"/>
             </wp:cNvGraphicFramePr>
@@ -14535,6 +14632,475 @@
                   <pic:spPr>
                     <a:xfrm>
                       <a:off x="0" y="0"/>
+                      <a:ext cx="3808403" cy="1703574"/>
+                    </a:xfrm>
+                    <a:prstGeom prst="rect">
+                      <a:avLst/>
+                    </a:prstGeom>
+                  </pic:spPr>
+                </pic:pic>
+              </a:graphicData>
+            </a:graphic>
+          </wp:inline>
+        </w:drawing>
+      </w:r>
+    </w:p>
+    <w:p>
+      <w:pPr>
+        <w:pStyle w:val="a0"/>
+        <w:numPr>
+          <w:ilvl w:val="0"/>
+          <w:numId w:val="27"/>
+        </w:numPr>
+        <w:ind w:firstLineChars="0"/>
+      </w:pPr>
+      <w:r>
+        <w:rPr>
+          <w:rFonts w:hint="eastAsia"/>
+        </w:rPr>
+        <w:lastRenderedPageBreak/>
+        <w:t>风口</w:t>
+      </w:r>
+    </w:p>
+    <w:p>
+      <w:pPr>
+        <w:ind w:left="420"/>
+      </w:pPr>
+      <w:r>
+        <w:rPr>
+          <w:rFonts w:hint="eastAsia"/>
+        </w:rPr>
+        <w:t>不做处理</w:t>
+      </w:r>
+    </w:p>
+    <w:p>
+      <w:pPr>
+        <w:ind w:firstLine="420"/>
+        <w:rPr>
+          <w:rFonts w:hint="eastAsia"/>
+        </w:rPr>
+      </w:pPr>
+      <w:r>
+        <w:rPr>
+          <w:rFonts w:hint="eastAsia"/>
+        </w:rPr>
+        <w:t>实现层面上是将相关段的图元在新的参数下重新生成，应该不需要c</w:t>
+      </w:r>
+      <w:r>
+        <w:t>ase by case</w:t>
+      </w:r>
+      <w:r>
+        <w:rPr>
+          <w:rFonts w:hint="eastAsia"/>
+        </w:rPr>
+        <w:t>去修改图元。</w:t>
+      </w:r>
+    </w:p>
+    <w:p>
+      <w:pPr>
+        <w:spacing w:before="240"/>
+        <w:rPr>
+          <w:b/>
+        </w:rPr>
+      </w:pPr>
+      <w:r>
+        <w:rPr>
+          <w:rFonts w:hint="eastAsia"/>
+          <w:b/>
+        </w:rPr>
+        <w:t>极端情况：</w:t>
+      </w:r>
+    </w:p>
+    <w:p>
+      <w:pPr>
+        <w:ind w:firstLine="480"/>
+      </w:pPr>
+      <w:r>
+        <w:rPr>
+          <w:rFonts w:hint="eastAsia"/>
+        </w:rPr>
+        <w:t>管径修改可能导致变径、三通、弯头、四通等</w:t>
+      </w:r>
+      <w:r>
+        <w:rPr>
+          <w:rFonts w:hint="eastAsia"/>
+        </w:rPr>
+        <w:t>连接</w:t>
+      </w:r>
+      <w:r>
+        <w:rPr>
+          <w:rFonts w:hint="eastAsia"/>
+        </w:rPr>
+        <w:t>构件的尺寸过大，进而导致</w:t>
+      </w:r>
+      <w:r>
+        <w:rPr>
+          <w:rFonts w:hint="eastAsia"/>
+        </w:rPr>
+        <w:t>直管段长度为0、连接构件的部分重合或风口和连接构件部分重合的问题。</w:t>
+      </w:r>
+    </w:p>
+    <w:p>
+      <w:r>
+        <w:t xml:space="preserve">Case1 </w:t>
+      </w:r>
+      <w:r>
+        <w:rPr>
+          <w:rFonts w:hint="eastAsia"/>
+        </w:rPr>
+        <w:t>直管段长度为0：</w:t>
+      </w:r>
+    </w:p>
+    <w:p>
+      <w:r>
+        <w:rPr>
+          <w:rFonts w:hint="eastAsia"/>
+        </w:rPr>
+        <w:t xml:space="preserve"> </w:t>
+      </w:r>
+      <w:r>
+        <w:t xml:space="preserve">   </w:t>
+      </w:r>
+      <w:r>
+        <w:rPr>
+          <w:rFonts w:hint="eastAsia"/>
+        </w:rPr>
+        <w:t>不画直管段</w:t>
+      </w:r>
+    </w:p>
+    <w:p>
+      <w:r>
+        <w:rPr>
+          <w:rFonts w:hint="eastAsia"/>
+        </w:rPr>
+        <w:t>C</w:t>
+      </w:r>
+      <w:r>
+        <w:t xml:space="preserve">ase2 </w:t>
+      </w:r>
+      <w:r>
+        <w:rPr>
+          <w:rFonts w:hint="eastAsia"/>
+        </w:rPr>
+        <w:t>连接构件的部分重合：</w:t>
+      </w:r>
+    </w:p>
+    <w:p>
+      <w:r>
+        <w:rPr>
+          <w:rFonts w:hint="eastAsia"/>
+        </w:rPr>
+        <w:t xml:space="preserve"> </w:t>
+      </w:r>
+      <w:r>
+        <w:t xml:space="preserve">   </w:t>
+      </w:r>
+      <w:r>
+        <w:rPr>
+          <w:rFonts w:hint="eastAsia"/>
+        </w:rPr>
+        <w:t>不处理，就重合。</w:t>
+      </w:r>
+    </w:p>
+    <w:p>
+      <w:r>
+        <w:rPr>
+          <w:rFonts w:hint="eastAsia"/>
+        </w:rPr>
+        <w:t>C</w:t>
+      </w:r>
+      <w:r>
+        <w:t xml:space="preserve">ase3 </w:t>
+      </w:r>
+      <w:r>
+        <w:rPr>
+          <w:rFonts w:hint="eastAsia"/>
+        </w:rPr>
+        <w:t>风口和连接构件部分重合：</w:t>
+      </w:r>
+    </w:p>
+    <w:p>
+      <w:pPr>
+        <w:rPr>
+          <w:rFonts w:hint="eastAsia"/>
+        </w:rPr>
+      </w:pPr>
+      <w:r>
+        <w:rPr>
+          <w:rFonts w:hint="eastAsia"/>
+        </w:rPr>
+        <w:t xml:space="preserve"> </w:t>
+      </w:r>
+      <w:r>
+        <w:t xml:space="preserve">   </w:t>
+      </w:r>
+      <w:r>
+        <w:rPr>
+          <w:rFonts w:hint="eastAsia"/>
+        </w:rPr>
+        <w:t>不处理，就重合</w:t>
+      </w:r>
+    </w:p>
+    <w:p>
+      <w:pPr>
+        <w:pStyle w:val="2"/>
+      </w:pPr>
+      <w:r>
+        <w:rPr>
+          <w:rFonts w:hint="eastAsia"/>
+        </w:rPr>
+        <w:t>风管重算</w:t>
+      </w:r>
+    </w:p>
+    <w:p>
+      <w:pPr>
+        <w:pStyle w:val="3"/>
+      </w:pPr>
+      <w:r>
+        <w:rPr>
+          <w:rFonts w:hint="eastAsia"/>
+        </w:rPr>
+        <w:t>应用场景</w:t>
+      </w:r>
+    </w:p>
+    <w:p>
+      <w:r>
+        <w:rPr>
+          <w:rFonts w:hint="eastAsia"/>
+        </w:rPr>
+        <w:t xml:space="preserve"> </w:t>
+      </w:r>
+      <w:r>
+        <w:t xml:space="preserve">   </w:t>
+      </w:r>
+      <w:r>
+        <w:rPr>
+          <w:rFonts w:hint="eastAsia"/>
+        </w:rPr>
+        <w:t>用户修改了风口</w:t>
+      </w:r>
+      <w:r>
+        <w:rPr>
+          <w:rFonts w:hint="eastAsia"/>
+        </w:rPr>
+        <w:t>的位置以后，希望风管可以批量重新计算。这里的批量计算不一定是整个线路，而是某一段节点以后的风管。</w:t>
+      </w:r>
+    </w:p>
+    <w:p>
+      <w:pPr>
+        <w:pStyle w:val="3"/>
+      </w:pPr>
+      <w:r>
+        <w:rPr>
+          <w:rFonts w:hint="eastAsia"/>
+        </w:rPr>
+        <w:t>操作</w:t>
+      </w:r>
+      <w:r>
+        <w:rPr>
+          <w:rFonts w:hint="eastAsia"/>
+        </w:rPr>
+        <w:t>&amp;处理</w:t>
+      </w:r>
+    </w:p>
+    <w:p>
+      <w:pPr>
+        <w:pStyle w:val="a0"/>
+        <w:numPr>
+          <w:ilvl w:val="0"/>
+          <w:numId w:val="30"/>
+        </w:numPr>
+        <w:ind w:firstLineChars="0"/>
+      </w:pPr>
+      <w:r>
+        <w:rPr>
+          <w:rFonts w:hint="eastAsia"/>
+        </w:rPr>
+        <w:t>点击“风管重算”按钮后</w:t>
+      </w:r>
+      <w:r>
+        <w:rPr>
+          <w:rFonts w:hint="eastAsia"/>
+        </w:rPr>
+        <w:t>命令行提醒</w:t>
+      </w:r>
+      <w:r>
+        <w:rPr>
+          <w:rFonts w:hint="eastAsia"/>
+        </w:rPr>
+        <w:t>“请选中一段中心线或一段风管直管”</w:t>
+      </w:r>
+      <w:r>
+        <w:rPr>
+          <w:rFonts w:hint="eastAsia"/>
+        </w:rPr>
+        <w:t>选中一段风管</w:t>
+      </w:r>
+      <w:r>
+        <w:rPr>
+          <w:rFonts w:hint="eastAsia"/>
+        </w:rPr>
+        <w:t>（或中心线）</w:t>
+      </w:r>
+      <w:r>
+        <w:rPr>
+          <w:rFonts w:hint="eastAsia"/>
+        </w:rPr>
+        <w:t>，然后空格确定。命令</w:t>
+      </w:r>
+      <w:r>
+        <w:rPr>
+          <w:rFonts w:hint="eastAsia"/>
+        </w:rPr>
+        <w:t>T</w:t>
+      </w:r>
+      <w:r>
+        <w:t>HFGCS</w:t>
+      </w:r>
+      <w:r>
+        <w:rPr>
+          <w:rFonts w:hint="eastAsia"/>
+        </w:rPr>
+        <w:t>；</w:t>
+      </w:r>
+    </w:p>
+    <w:p>
+      <w:pPr>
+        <w:pStyle w:val="a0"/>
+        <w:numPr>
+          <w:ilvl w:val="0"/>
+          <w:numId w:val="30"/>
+        </w:numPr>
+        <w:ind w:firstLineChars="0"/>
+      </w:pPr>
+      <w:r>
+        <w:rPr>
+          <w:rFonts w:hint="eastAsia"/>
+        </w:rPr>
+        <w:t>通过中心线找到这根中心线以及这根中心线下属所有节点的风口；如果选择的是风管直管，则要先找到对应的中心线；</w:t>
+      </w:r>
+    </w:p>
+    <w:p>
+      <w:pPr>
+        <w:pStyle w:val="a0"/>
+        <w:numPr>
+          <w:ilvl w:val="0"/>
+          <w:numId w:val="30"/>
+        </w:numPr>
+        <w:ind w:firstLineChars="0"/>
+        <w:rPr>
+          <w:rFonts w:hint="eastAsia"/>
+        </w:rPr>
+      </w:pPr>
+      <w:r>
+        <w:rPr>
+          <w:rFonts w:hint="eastAsia"/>
+        </w:rPr>
+        <w:t>基于已有的风口的分布，重生生成风管、弯头、风口、标注等所有图元。</w:t>
+      </w:r>
+    </w:p>
+    <w:p/>
+    <w:p>
+      <w:r>
+        <w:rPr>
+          <w:rFonts w:hint="eastAsia"/>
+        </w:rPr>
+        <w:t>问题：</w:t>
+      </w:r>
+    </w:p>
+    <w:p>
+      <w:r>
+        <w:rPr>
+          <w:rFonts w:hint="eastAsia"/>
+        </w:rPr>
+        <w:t xml:space="preserve"> </w:t>
+      </w:r>
+      <w:r>
+        <w:t xml:space="preserve">   </w:t>
+      </w:r>
+      <w:r>
+        <w:rPr>
+          <w:rFonts w:hint="eastAsia"/>
+        </w:rPr>
+        <w:t>风口是人工布置的，如果最后生成出来后发现风口不完全在风管直管上怎么办？</w:t>
+      </w:r>
+    </w:p>
+    <w:p>
+      <w:pPr>
+        <w:rPr>
+          <w:rFonts w:hint="eastAsia"/>
+        </w:rPr>
+      </w:pPr>
+      <w:r>
+        <w:rPr>
+          <w:rFonts w:hint="eastAsia"/>
+        </w:rPr>
+        <w:t>处理方式：不处理</w:t>
+      </w:r>
+      <w:bookmarkStart w:id="8" w:name="_GoBack"/>
+      <w:bookmarkEnd w:id="8"/>
+    </w:p>
+    <w:p>
+      <w:pPr>
+        <w:pStyle w:val="1"/>
+      </w:pPr>
+      <w:r>
+        <w:rPr>
+          <w:rFonts w:hint="eastAsia"/>
+        </w:rPr>
+        <w:t>结合</w:t>
+      </w:r>
+      <w:r>
+        <w:rPr>
+          <w:rFonts w:hint="eastAsia"/>
+        </w:rPr>
+        <w:t>机房平面工具</w:t>
+      </w:r>
+    </w:p>
+    <w:p>
+      <w:pPr>
+        <w:ind w:firstLine="420"/>
+      </w:pPr>
+      <w:r>
+        <w:rPr>
+          <w:rFonts w:hint="eastAsia"/>
+        </w:rPr>
+        <w:t>在处理逻辑上没有本质区别，将2个工具的流程穿起来即可。</w:t>
+      </w:r>
+    </w:p>
+    <w:p>
+      <w:pPr>
+        <w:jc w:val="center"/>
+      </w:pPr>
+      <w:r>
+        <w:rPr>
+          <w:noProof/>
+        </w:rPr>
+        <w:lastRenderedPageBreak/>
+        <w:drawing>
+          <wp:inline distT="0" distB="0" distL="0" distR="0" wp14:anchorId="00917094" wp14:editId="669897D5">
+            <wp:extent cx="3227638" cy="4710224"/>
+            <wp:effectExtent l="0" t="0" r="0" b="0"/>
+            <wp:docPr id="43" name="图片 43"/>
+            <wp:cNvGraphicFramePr>
+              <a:graphicFrameLocks xmlns:a="http://schemas.openxmlformats.org/drawingml/2006/main" noChangeAspect="1"/>
+            </wp:cNvGraphicFramePr>
+            <a:graphic xmlns:a="http://schemas.openxmlformats.org/drawingml/2006/main">
+              <a:graphicData uri="http://schemas.openxmlformats.org/drawingml/2006/picture">
+                <pic:pic xmlns:pic="http://schemas.openxmlformats.org/drawingml/2006/picture">
+                  <pic:nvPicPr>
+                    <pic:cNvPr id="1" name=""/>
+                    <pic:cNvPicPr/>
+                  </pic:nvPicPr>
+                  <pic:blipFill>
+                    <a:blip r:embed="rId55"/>
+                    <a:stretch>
+                      <a:fillRect/>
+                    </a:stretch>
+                  </pic:blipFill>
+                  <pic:spPr>
+                    <a:xfrm>
+                      <a:off x="0" y="0"/>
                       <a:ext cx="3250320" cy="4743325"/>
                     </a:xfrm>
                     <a:prstGeom prst="rect">
@@ -14706,7 +15272,7 @@
                           </pic:cNvPicPr>
                         </pic:nvPicPr>
                         <pic:blipFill>
-                          <a:blip r:embed="rId55" cstate="print">
+                          <a:blip r:embed="rId56" cstate="print">
                             <a:extLst>
                               <a:ext uri="{28A0092B-C50C-407E-A947-70E740481C1C}">
                                 <a14:useLocalDpi xmlns:a14="http://schemas.microsoft.com/office/drawing/2010/main" val="0"/>
@@ -14761,7 +15327,7 @@
 </file>
 
 <file path=word/endnotes.xml><?xml version="1.0" encoding="utf-8"?>
-<w:endnotes xmlns:wpc="http://schemas.microsoft.com/office/word/2010/wordprocessingCanvas" xmlns:cx="http://schemas.microsoft.com/office/drawing/2014/chartex" xmlns:mc="http://schemas.openxmlformats.org/markup-compatibility/2006" xmlns:o="urn:schemas-microsoft-com:office:office" xmlns:r="http://schemas.openxmlformats.org/officeDocument/2006/relationships" xmlns:m="http://schemas.openxmlformats.org/officeDocument/2006/math" xmlns:v="urn:schemas-microsoft-com:vml" xmlns:wp14="http://schemas.microsoft.com/office/word/2010/wordprocessingDrawing" xmlns:wp="http://schemas.openxmlformats.org/drawingml/2006/wordprocessingDrawing" xmlns:w10="urn:schemas-microsoft-com:office:word" xmlns:w="http://schemas.openxmlformats.org/wordprocessingml/2006/main" xmlns:w14="http://schemas.microsoft.com/office/word/2010/wordml" xmlns:w15="http://schemas.microsoft.com/office/word/2012/wordml" xmlns:w16se="http://schemas.microsoft.com/office/word/2015/wordml/symex" xmlns:wpg="http://schemas.microsoft.com/office/word/2010/wordprocessingGroup" xmlns:wpi="http://schemas.microsoft.com/office/word/2010/wordprocessingInk" xmlns:wne="http://schemas.microsoft.com/office/word/2006/wordml" xmlns:wps="http://schemas.microsoft.com/office/word/2010/wordprocessingShape" mc:Ignorable="w14 w15 w16se wp14">
+<w:endnotes xmlns:wpc="http://schemas.microsoft.com/office/word/2010/wordprocessingCanvas" xmlns:cx="http://schemas.microsoft.com/office/drawing/2014/chartex" xmlns:cx1="http://schemas.microsoft.com/office/drawing/2015/9/8/chartex" xmlns:mc="http://schemas.openxmlformats.org/markup-compatibility/2006" xmlns:o="urn:schemas-microsoft-com:office:office" xmlns:r="http://schemas.openxmlformats.org/officeDocument/2006/relationships" xmlns:m="http://schemas.openxmlformats.org/officeDocument/2006/math" xmlns:v="urn:schemas-microsoft-com:vml" xmlns:wp14="http://schemas.microsoft.com/office/word/2010/wordprocessingDrawing" xmlns:wp="http://schemas.openxmlformats.org/drawingml/2006/wordprocessingDrawing" xmlns:w10="urn:schemas-microsoft-com:office:word" xmlns:w="http://schemas.openxmlformats.org/wordprocessingml/2006/main" xmlns:w14="http://schemas.microsoft.com/office/word/2010/wordml" xmlns:w15="http://schemas.microsoft.com/office/word/2012/wordml" xmlns:w16se="http://schemas.microsoft.com/office/word/2015/wordml/symex" xmlns:wpg="http://schemas.microsoft.com/office/word/2010/wordprocessingGroup" xmlns:wpi="http://schemas.microsoft.com/office/word/2010/wordprocessingInk" xmlns:wne="http://schemas.microsoft.com/office/word/2006/wordml" xmlns:wps="http://schemas.microsoft.com/office/word/2010/wordprocessingShape" mc:Ignorable="w14 w15 w16se wp14">
   <w:endnote w:type="separator" w:id="-1">
     <w:p>
       <w:pPr>
@@ -14786,7 +15352,7 @@
 </file>
 
 <file path=word/footnotes.xml><?xml version="1.0" encoding="utf-8"?>
-<w:footnotes xmlns:wpc="http://schemas.microsoft.com/office/word/2010/wordprocessingCanvas" xmlns:cx="http://schemas.microsoft.com/office/drawing/2014/chartex" xmlns:mc="http://schemas.openxmlformats.org/markup-compatibility/2006" xmlns:o="urn:schemas-microsoft-com:office:office" xmlns:r="http://schemas.openxmlformats.org/officeDocument/2006/relationships" xmlns:m="http://schemas.openxmlformats.org/officeDocument/2006/math" xmlns:v="urn:schemas-microsoft-com:vml" xmlns:wp14="http://schemas.microsoft.com/office/word/2010/wordprocessingDrawing" xmlns:wp="http://schemas.openxmlformats.org/drawingml/2006/wordprocessingDrawing" xmlns:w10="urn:schemas-microsoft-com:office:word" xmlns:w="http://schemas.openxmlformats.org/wordprocessingml/2006/main" xmlns:w14="http://schemas.microsoft.com/office/word/2010/wordml" xmlns:w15="http://schemas.microsoft.com/office/word/2012/wordml" xmlns:w16se="http://schemas.microsoft.com/office/word/2015/wordml/symex" xmlns:wpg="http://schemas.microsoft.com/office/word/2010/wordprocessingGroup" xmlns:wpi="http://schemas.microsoft.com/office/word/2010/wordprocessingInk" xmlns:wne="http://schemas.microsoft.com/office/word/2006/wordml" xmlns:wps="http://schemas.microsoft.com/office/word/2010/wordprocessingShape" mc:Ignorable="w14 w15 w16se wp14">
+<w:footnotes xmlns:wpc="http://schemas.microsoft.com/office/word/2010/wordprocessingCanvas" xmlns:cx="http://schemas.microsoft.com/office/drawing/2014/chartex" xmlns:cx1="http://schemas.microsoft.com/office/drawing/2015/9/8/chartex" xmlns:mc="http://schemas.openxmlformats.org/markup-compatibility/2006" xmlns:o="urn:schemas-microsoft-com:office:office" xmlns:r="http://schemas.openxmlformats.org/officeDocument/2006/relationships" xmlns:m="http://schemas.openxmlformats.org/officeDocument/2006/math" xmlns:v="urn:schemas-microsoft-com:vml" xmlns:wp14="http://schemas.microsoft.com/office/word/2010/wordprocessingDrawing" xmlns:wp="http://schemas.openxmlformats.org/drawingml/2006/wordprocessingDrawing" xmlns:w10="urn:schemas-microsoft-com:office:word" xmlns:w="http://schemas.openxmlformats.org/wordprocessingml/2006/main" xmlns:w14="http://schemas.microsoft.com/office/word/2010/wordml" xmlns:w15="http://schemas.microsoft.com/office/word/2012/wordml" xmlns:w16se="http://schemas.microsoft.com/office/word/2015/wordml/symex" xmlns:wpg="http://schemas.microsoft.com/office/word/2010/wordprocessingGroup" xmlns:wpi="http://schemas.microsoft.com/office/word/2010/wordprocessingInk" xmlns:wne="http://schemas.microsoft.com/office/word/2006/wordml" xmlns:wps="http://schemas.microsoft.com/office/word/2010/wordprocessingShape" mc:Ignorable="w14 w15 w16se wp14">
   <w:footnote w:type="separator" w:id="-1">
     <w:p>
       <w:pPr>
@@ -14811,8 +15377,94 @@
 </file>
 
 <file path=word/numbering.xml><?xml version="1.0" encoding="utf-8"?>
-<w:numbering xmlns:wpc="http://schemas.microsoft.com/office/word/2010/wordprocessingCanvas" xmlns:cx="http://schemas.microsoft.com/office/drawing/2014/chartex" xmlns:mc="http://schemas.openxmlformats.org/markup-compatibility/2006" xmlns:o="urn:schemas-microsoft-com:office:office" xmlns:r="http://schemas.openxmlformats.org/officeDocument/2006/relationships" xmlns:m="http://schemas.openxmlformats.org/officeDocument/2006/math" xmlns:v="urn:schemas-microsoft-com:vml" xmlns:wp14="http://schemas.microsoft.com/office/word/2010/wordprocessingDrawing" xmlns:wp="http://schemas.openxmlformats.org/drawingml/2006/wordprocessingDrawing" xmlns:w10="urn:schemas-microsoft-com:office:word" xmlns:w="http://schemas.openxmlformats.org/wordprocessingml/2006/main" xmlns:w14="http://schemas.microsoft.com/office/word/2010/wordml" xmlns:w15="http://schemas.microsoft.com/office/word/2012/wordml" xmlns:w16se="http://schemas.microsoft.com/office/word/2015/wordml/symex" xmlns:wpg="http://schemas.microsoft.com/office/word/2010/wordprocessingGroup" xmlns:wpi="http://schemas.microsoft.com/office/word/2010/wordprocessingInk" xmlns:wne="http://schemas.microsoft.com/office/word/2006/wordml" xmlns:wps="http://schemas.microsoft.com/office/word/2010/wordprocessingShape" mc:Ignorable="w14 w15 w16se wp14">
+<w:numbering xmlns:wpc="http://schemas.microsoft.com/office/word/2010/wordprocessingCanvas" xmlns:cx="http://schemas.microsoft.com/office/drawing/2014/chartex" xmlns:cx1="http://schemas.microsoft.com/office/drawing/2015/9/8/chartex" xmlns:mc="http://schemas.openxmlformats.org/markup-compatibility/2006" xmlns:o="urn:schemas-microsoft-com:office:office" xmlns:r="http://schemas.openxmlformats.org/officeDocument/2006/relationships" xmlns:m="http://schemas.openxmlformats.org/officeDocument/2006/math" xmlns:v="urn:schemas-microsoft-com:vml" xmlns:wp14="http://schemas.microsoft.com/office/word/2010/wordprocessingDrawing" xmlns:wp="http://schemas.openxmlformats.org/drawingml/2006/wordprocessingDrawing" xmlns:w10="urn:schemas-microsoft-com:office:word" xmlns:w="http://schemas.openxmlformats.org/wordprocessingml/2006/main" xmlns:w14="http://schemas.microsoft.com/office/word/2010/wordml" xmlns:w15="http://schemas.microsoft.com/office/word/2012/wordml" xmlns:w16se="http://schemas.microsoft.com/office/word/2015/wordml/symex" xmlns:wpg="http://schemas.microsoft.com/office/word/2010/wordprocessingGroup" xmlns:wpi="http://schemas.microsoft.com/office/word/2010/wordprocessingInk" xmlns:wne="http://schemas.microsoft.com/office/word/2006/wordml" xmlns:wps="http://schemas.microsoft.com/office/word/2010/wordprocessingShape" mc:Ignorable="w14 w15 w16se wp14">
   <w:abstractNum w:abstractNumId="0" w15:restartNumberingAfterBreak="0">
+    <w:nsid w:val="044E5EB5"/>
+    <w:multiLevelType w:val="hybridMultilevel"/>
+    <w:tmpl w:val="0D1082EE"/>
+    <w:lvl w:ilvl="0" w:tplc="04090011">
+      <w:start w:val="1"/>
+      <w:numFmt w:val="decimal"/>
+      <w:lvlText w:val="%1)"/>
+      <w:lvlJc w:val="left"/>
+      <w:pPr>
+        <w:ind w:left="420" w:hanging="420"/>
+      </w:pPr>
+    </w:lvl>
+    <w:lvl w:ilvl="1" w:tplc="04090019" w:tentative="1">
+      <w:start w:val="1"/>
+      <w:numFmt w:val="lowerLetter"/>
+      <w:lvlText w:val="%2)"/>
+      <w:lvlJc w:val="left"/>
+      <w:pPr>
+        <w:ind w:left="840" w:hanging="420"/>
+      </w:pPr>
+    </w:lvl>
+    <w:lvl w:ilvl="2" w:tplc="0409001B" w:tentative="1">
+      <w:start w:val="1"/>
+      <w:numFmt w:val="lowerRoman"/>
+      <w:lvlText w:val="%3."/>
+      <w:lvlJc w:val="right"/>
+      <w:pPr>
+        <w:ind w:left="1260" w:hanging="420"/>
+      </w:pPr>
+    </w:lvl>
+    <w:lvl w:ilvl="3" w:tplc="0409000F" w:tentative="1">
+      <w:start w:val="1"/>
+      <w:numFmt w:val="decimal"/>
+      <w:lvlText w:val="%4."/>
+      <w:lvlJc w:val="left"/>
+      <w:pPr>
+        <w:ind w:left="1680" w:hanging="420"/>
+      </w:pPr>
+    </w:lvl>
+    <w:lvl w:ilvl="4" w:tplc="04090019" w:tentative="1">
+      <w:start w:val="1"/>
+      <w:numFmt w:val="lowerLetter"/>
+      <w:lvlText w:val="%5)"/>
+      <w:lvlJc w:val="left"/>
+      <w:pPr>
+        <w:ind w:left="2100" w:hanging="420"/>
+      </w:pPr>
+    </w:lvl>
+    <w:lvl w:ilvl="5" w:tplc="0409001B" w:tentative="1">
+      <w:start w:val="1"/>
+      <w:numFmt w:val="lowerRoman"/>
+      <w:lvlText w:val="%6."/>
+      <w:lvlJc w:val="right"/>
+      <w:pPr>
+        <w:ind w:left="2520" w:hanging="420"/>
+      </w:pPr>
+    </w:lvl>
+    <w:lvl w:ilvl="6" w:tplc="0409000F" w:tentative="1">
+      <w:start w:val="1"/>
+      <w:numFmt w:val="decimal"/>
+      <w:lvlText w:val="%7."/>
+      <w:lvlJc w:val="left"/>
+      <w:pPr>
+        <w:ind w:left="2940" w:hanging="420"/>
+      </w:pPr>
+    </w:lvl>
+    <w:lvl w:ilvl="7" w:tplc="04090019" w:tentative="1">
+      <w:start w:val="1"/>
+      <w:numFmt w:val="lowerLetter"/>
+      <w:lvlText w:val="%8)"/>
+      <w:lvlJc w:val="left"/>
+      <w:pPr>
+        <w:ind w:left="3360" w:hanging="420"/>
+      </w:pPr>
+    </w:lvl>
+    <w:lvl w:ilvl="8" w:tplc="0409001B" w:tentative="1">
+      <w:start w:val="1"/>
+      <w:numFmt w:val="lowerRoman"/>
+      <w:lvlText w:val="%9."/>
+      <w:lvlJc w:val="right"/>
+      <w:pPr>
+        <w:ind w:left="3780" w:hanging="420"/>
+      </w:pPr>
+    </w:lvl>
+  </w:abstractNum>
+  <w:abstractNum w:abstractNumId="1" w15:restartNumberingAfterBreak="0">
     <w:nsid w:val="0ED666DD"/>
     <w:multiLevelType w:val="hybridMultilevel"/>
     <w:tmpl w:val="5054FD44"/>
@@ -14924,7 +15576,7 @@
       </w:rPr>
     </w:lvl>
   </w:abstractNum>
-  <w:abstractNum w:abstractNumId="1" w15:restartNumberingAfterBreak="0">
+  <w:abstractNum w:abstractNumId="2" w15:restartNumberingAfterBreak="0">
     <w:nsid w:val="104B5306"/>
     <w:multiLevelType w:val="hybridMultilevel"/>
     <w:tmpl w:val="CA084CC0"/>
@@ -15037,7 +15689,7 @@
       </w:rPr>
     </w:lvl>
   </w:abstractNum>
-  <w:abstractNum w:abstractNumId="2" w15:restartNumberingAfterBreak="0">
+  <w:abstractNum w:abstractNumId="3" w15:restartNumberingAfterBreak="0">
     <w:nsid w:val="110D4C27"/>
     <w:multiLevelType w:val="hybridMultilevel"/>
     <w:tmpl w:val="9BB28B9E"/>
@@ -15126,7 +15778,7 @@
       </w:pPr>
     </w:lvl>
   </w:abstractNum>
-  <w:abstractNum w:abstractNumId="3" w15:restartNumberingAfterBreak="0">
+  <w:abstractNum w:abstractNumId="4" w15:restartNumberingAfterBreak="0">
     <w:nsid w:val="11B86695"/>
     <w:multiLevelType w:val="hybridMultilevel"/>
     <w:tmpl w:val="FDBA7616"/>
@@ -15212,7 +15864,7 @@
       </w:pPr>
     </w:lvl>
   </w:abstractNum>
-  <w:abstractNum w:abstractNumId="4" w15:restartNumberingAfterBreak="0">
+  <w:abstractNum w:abstractNumId="5" w15:restartNumberingAfterBreak="0">
     <w:nsid w:val="19B325E1"/>
     <w:multiLevelType w:val="hybridMultilevel"/>
     <w:tmpl w:val="0CEC3824"/>
@@ -15298,7 +15950,7 @@
       </w:pPr>
     </w:lvl>
   </w:abstractNum>
-  <w:abstractNum w:abstractNumId="5" w15:restartNumberingAfterBreak="0">
+  <w:abstractNum w:abstractNumId="6" w15:restartNumberingAfterBreak="0">
     <w:nsid w:val="1BB233DD"/>
     <w:multiLevelType w:val="hybridMultilevel"/>
     <w:tmpl w:val="A5C29B80"/>
@@ -15411,7 +16063,7 @@
       </w:rPr>
     </w:lvl>
   </w:abstractNum>
-  <w:abstractNum w:abstractNumId="6" w15:restartNumberingAfterBreak="0">
+  <w:abstractNum w:abstractNumId="7" w15:restartNumberingAfterBreak="0">
     <w:nsid w:val="22B36E50"/>
     <w:multiLevelType w:val="hybridMultilevel"/>
     <w:tmpl w:val="8EB684EC"/>
@@ -15497,7 +16149,7 @@
       </w:pPr>
     </w:lvl>
   </w:abstractNum>
-  <w:abstractNum w:abstractNumId="7" w15:restartNumberingAfterBreak="0">
+  <w:abstractNum w:abstractNumId="8" w15:restartNumberingAfterBreak="0">
     <w:nsid w:val="29DA463B"/>
     <w:multiLevelType w:val="hybridMultilevel"/>
     <w:tmpl w:val="943A1EDA"/>
@@ -15583,7 +16235,7 @@
       </w:pPr>
     </w:lvl>
   </w:abstractNum>
-  <w:abstractNum w:abstractNumId="8" w15:restartNumberingAfterBreak="0">
+  <w:abstractNum w:abstractNumId="9" w15:restartNumberingAfterBreak="0">
     <w:nsid w:val="2A024053"/>
     <w:multiLevelType w:val="hybridMultilevel"/>
     <w:tmpl w:val="E488EAE0"/>
@@ -15696,7 +16348,7 @@
       </w:rPr>
     </w:lvl>
   </w:abstractNum>
-  <w:abstractNum w:abstractNumId="9" w15:restartNumberingAfterBreak="0">
+  <w:abstractNum w:abstractNumId="10" w15:restartNumberingAfterBreak="0">
     <w:nsid w:val="2C9F0F57"/>
     <w:multiLevelType w:val="hybridMultilevel"/>
     <w:tmpl w:val="1292C226"/>
@@ -15782,7 +16434,7 @@
       </w:pPr>
     </w:lvl>
   </w:abstractNum>
-  <w:abstractNum w:abstractNumId="10" w15:restartNumberingAfterBreak="0">
+  <w:abstractNum w:abstractNumId="11" w15:restartNumberingAfterBreak="0">
     <w:nsid w:val="37667D9E"/>
     <w:multiLevelType w:val="hybridMultilevel"/>
     <w:tmpl w:val="1292C226"/>
@@ -15868,7 +16520,7 @@
       </w:pPr>
     </w:lvl>
   </w:abstractNum>
-  <w:abstractNum w:abstractNumId="11" w15:restartNumberingAfterBreak="0">
+  <w:abstractNum w:abstractNumId="12" w15:restartNumberingAfterBreak="0">
     <w:nsid w:val="39A52295"/>
     <w:multiLevelType w:val="hybridMultilevel"/>
     <w:tmpl w:val="FDBA7616"/>
@@ -15954,7 +16606,7 @@
       </w:pPr>
     </w:lvl>
   </w:abstractNum>
-  <w:abstractNum w:abstractNumId="12" w15:restartNumberingAfterBreak="0">
+  <w:abstractNum w:abstractNumId="13" w15:restartNumberingAfterBreak="0">
     <w:nsid w:val="3BA862CC"/>
     <w:multiLevelType w:val="hybridMultilevel"/>
     <w:tmpl w:val="08C6FF76"/>
@@ -16067,7 +16719,7 @@
       </w:rPr>
     </w:lvl>
   </w:abstractNum>
-  <w:abstractNum w:abstractNumId="13" w15:restartNumberingAfterBreak="0">
+  <w:abstractNum w:abstractNumId="14" w15:restartNumberingAfterBreak="0">
     <w:nsid w:val="45157AE2"/>
     <w:multiLevelType w:val="hybridMultilevel"/>
     <w:tmpl w:val="C19C3244"/>
@@ -16153,7 +16805,7 @@
       </w:pPr>
     </w:lvl>
   </w:abstractNum>
-  <w:abstractNum w:abstractNumId="14" w15:restartNumberingAfterBreak="0">
+  <w:abstractNum w:abstractNumId="15" w15:restartNumberingAfterBreak="0">
     <w:nsid w:val="45260013"/>
     <w:multiLevelType w:val="hybridMultilevel"/>
     <w:tmpl w:val="FF2E15F0"/>
@@ -16239,7 +16891,7 @@
       </w:pPr>
     </w:lvl>
   </w:abstractNum>
-  <w:abstractNum w:abstractNumId="15" w15:restartNumberingAfterBreak="0">
+  <w:abstractNum w:abstractNumId="16" w15:restartNumberingAfterBreak="0">
     <w:nsid w:val="4684071B"/>
     <w:multiLevelType w:val="hybridMultilevel"/>
     <w:tmpl w:val="75E09896"/>
@@ -16325,7 +16977,7 @@
       </w:pPr>
     </w:lvl>
   </w:abstractNum>
-  <w:abstractNum w:abstractNumId="16" w15:restartNumberingAfterBreak="0">
+  <w:abstractNum w:abstractNumId="17" w15:restartNumberingAfterBreak="0">
     <w:nsid w:val="46B41B97"/>
     <w:multiLevelType w:val="hybridMultilevel"/>
     <w:tmpl w:val="D108DB0A"/>
@@ -16411,7 +17063,7 @@
       </w:pPr>
     </w:lvl>
   </w:abstractNum>
-  <w:abstractNum w:abstractNumId="17" w15:restartNumberingAfterBreak="0">
+  <w:abstractNum w:abstractNumId="18" w15:restartNumberingAfterBreak="0">
     <w:nsid w:val="47AB291E"/>
     <w:multiLevelType w:val="hybridMultilevel"/>
     <w:tmpl w:val="487E8746"/>
@@ -16524,7 +17176,93 @@
       </w:rPr>
     </w:lvl>
   </w:abstractNum>
-  <w:abstractNum w:abstractNumId="18" w15:restartNumberingAfterBreak="0">
+  <w:abstractNum w:abstractNumId="19" w15:restartNumberingAfterBreak="0">
+    <w:nsid w:val="47D32BBE"/>
+    <w:multiLevelType w:val="hybridMultilevel"/>
+    <w:tmpl w:val="4130509C"/>
+    <w:lvl w:ilvl="0" w:tplc="04090011">
+      <w:start w:val="1"/>
+      <w:numFmt w:val="decimal"/>
+      <w:lvlText w:val="%1)"/>
+      <w:lvlJc w:val="left"/>
+      <w:pPr>
+        <w:ind w:left="420" w:hanging="420"/>
+      </w:pPr>
+    </w:lvl>
+    <w:lvl w:ilvl="1" w:tplc="04090019" w:tentative="1">
+      <w:start w:val="1"/>
+      <w:numFmt w:val="lowerLetter"/>
+      <w:lvlText w:val="%2)"/>
+      <w:lvlJc w:val="left"/>
+      <w:pPr>
+        <w:ind w:left="840" w:hanging="420"/>
+      </w:pPr>
+    </w:lvl>
+    <w:lvl w:ilvl="2" w:tplc="0409001B" w:tentative="1">
+      <w:start w:val="1"/>
+      <w:numFmt w:val="lowerRoman"/>
+      <w:lvlText w:val="%3."/>
+      <w:lvlJc w:val="right"/>
+      <w:pPr>
+        <w:ind w:left="1260" w:hanging="420"/>
+      </w:pPr>
+    </w:lvl>
+    <w:lvl w:ilvl="3" w:tplc="0409000F" w:tentative="1">
+      <w:start w:val="1"/>
+      <w:numFmt w:val="decimal"/>
+      <w:lvlText w:val="%4."/>
+      <w:lvlJc w:val="left"/>
+      <w:pPr>
+        <w:ind w:left="1680" w:hanging="420"/>
+      </w:pPr>
+    </w:lvl>
+    <w:lvl w:ilvl="4" w:tplc="04090019" w:tentative="1">
+      <w:start w:val="1"/>
+      <w:numFmt w:val="lowerLetter"/>
+      <w:lvlText w:val="%5)"/>
+      <w:lvlJc w:val="left"/>
+      <w:pPr>
+        <w:ind w:left="2100" w:hanging="420"/>
+      </w:pPr>
+    </w:lvl>
+    <w:lvl w:ilvl="5" w:tplc="0409001B" w:tentative="1">
+      <w:start w:val="1"/>
+      <w:numFmt w:val="lowerRoman"/>
+      <w:lvlText w:val="%6."/>
+      <w:lvlJc w:val="right"/>
+      <w:pPr>
+        <w:ind w:left="2520" w:hanging="420"/>
+      </w:pPr>
+    </w:lvl>
+    <w:lvl w:ilvl="6" w:tplc="0409000F" w:tentative="1">
+      <w:start w:val="1"/>
+      <w:numFmt w:val="decimal"/>
+      <w:lvlText w:val="%7."/>
+      <w:lvlJc w:val="left"/>
+      <w:pPr>
+        <w:ind w:left="2940" w:hanging="420"/>
+      </w:pPr>
+    </w:lvl>
+    <w:lvl w:ilvl="7" w:tplc="04090019" w:tentative="1">
+      <w:start w:val="1"/>
+      <w:numFmt w:val="lowerLetter"/>
+      <w:lvlText w:val="%8)"/>
+      <w:lvlJc w:val="left"/>
+      <w:pPr>
+        <w:ind w:left="3360" w:hanging="420"/>
+      </w:pPr>
+    </w:lvl>
+    <w:lvl w:ilvl="8" w:tplc="0409001B" w:tentative="1">
+      <w:start w:val="1"/>
+      <w:numFmt w:val="lowerRoman"/>
+      <w:lvlText w:val="%9."/>
+      <w:lvlJc w:val="right"/>
+      <w:pPr>
+        <w:ind w:left="3780" w:hanging="420"/>
+      </w:pPr>
+    </w:lvl>
+  </w:abstractNum>
+  <w:abstractNum w:abstractNumId="20" w15:restartNumberingAfterBreak="0">
     <w:nsid w:val="492A1BA4"/>
     <w:multiLevelType w:val="hybridMultilevel"/>
     <w:tmpl w:val="EAE60F0E"/>
@@ -16637,10 +17375,10 @@
       </w:rPr>
     </w:lvl>
   </w:abstractNum>
-  <w:abstractNum w:abstractNumId="19" w15:restartNumberingAfterBreak="0">
+  <w:abstractNum w:abstractNumId="21" w15:restartNumberingAfterBreak="0">
     <w:nsid w:val="59E335CC"/>
     <w:multiLevelType w:val="hybridMultilevel"/>
-    <w:tmpl w:val="BE52DA98"/>
+    <w:tmpl w:val="4130509C"/>
     <w:lvl w:ilvl="0" w:tplc="04090011">
       <w:start w:val="1"/>
       <w:numFmt w:val="decimal"/>
@@ -16723,10 +17461,10 @@
       </w:pPr>
     </w:lvl>
   </w:abstractNum>
-  <w:abstractNum w:abstractNumId="20" w15:restartNumberingAfterBreak="0">
+  <w:abstractNum w:abstractNumId="22" w15:restartNumberingAfterBreak="0">
     <w:nsid w:val="5B7A206C"/>
     <w:multiLevelType w:val="hybridMultilevel"/>
-    <w:tmpl w:val="D108DB0A"/>
+    <w:tmpl w:val="8C7C0FE2"/>
     <w:lvl w:ilvl="0" w:tplc="04090011">
       <w:start w:val="1"/>
       <w:numFmt w:val="decimal"/>
@@ -16809,7 +17547,7 @@
       </w:pPr>
     </w:lvl>
   </w:abstractNum>
-  <w:abstractNum w:abstractNumId="21" w15:restartNumberingAfterBreak="0">
+  <w:abstractNum w:abstractNumId="23" w15:restartNumberingAfterBreak="0">
     <w:nsid w:val="5E645CF9"/>
     <w:multiLevelType w:val="hybridMultilevel"/>
     <w:tmpl w:val="9B361722"/>
@@ -16895,7 +17633,7 @@
       </w:pPr>
     </w:lvl>
   </w:abstractNum>
-  <w:abstractNum w:abstractNumId="22" w15:restartNumberingAfterBreak="0">
+  <w:abstractNum w:abstractNumId="24" w15:restartNumberingAfterBreak="0">
     <w:nsid w:val="61CB705B"/>
     <w:multiLevelType w:val="hybridMultilevel"/>
     <w:tmpl w:val="D94240F6"/>
@@ -17008,7 +17746,7 @@
       </w:rPr>
     </w:lvl>
   </w:abstractNum>
-  <w:abstractNum w:abstractNumId="23" w15:restartNumberingAfterBreak="0">
+  <w:abstractNum w:abstractNumId="25" w15:restartNumberingAfterBreak="0">
     <w:nsid w:val="655B2D3E"/>
     <w:multiLevelType w:val="multilevel"/>
     <w:tmpl w:val="DFD451A2"/>
@@ -17132,7 +17870,7 @@
       </w:rPr>
     </w:lvl>
   </w:abstractNum>
-  <w:abstractNum w:abstractNumId="24" w15:restartNumberingAfterBreak="0">
+  <w:abstractNum w:abstractNumId="26" w15:restartNumberingAfterBreak="0">
     <w:nsid w:val="65844F2F"/>
     <w:multiLevelType w:val="hybridMultilevel"/>
     <w:tmpl w:val="F8069852"/>
@@ -17218,7 +17956,7 @@
       </w:pPr>
     </w:lvl>
   </w:abstractNum>
-  <w:abstractNum w:abstractNumId="25" w15:restartNumberingAfterBreak="0">
+  <w:abstractNum w:abstractNumId="27" w15:restartNumberingAfterBreak="0">
     <w:nsid w:val="74C20DAC"/>
     <w:multiLevelType w:val="hybridMultilevel"/>
     <w:tmpl w:val="9DBEFB08"/>
@@ -17304,7 +18042,93 @@
       </w:pPr>
     </w:lvl>
   </w:abstractNum>
-  <w:abstractNum w:abstractNumId="26" w15:restartNumberingAfterBreak="0">
+  <w:abstractNum w:abstractNumId="28" w15:restartNumberingAfterBreak="0">
+    <w:nsid w:val="7C732B2D"/>
+    <w:multiLevelType w:val="hybridMultilevel"/>
+    <w:tmpl w:val="B1AC8A98"/>
+    <w:lvl w:ilvl="0" w:tplc="04090011">
+      <w:start w:val="1"/>
+      <w:numFmt w:val="decimal"/>
+      <w:lvlText w:val="%1)"/>
+      <w:lvlJc w:val="left"/>
+      <w:pPr>
+        <w:ind w:left="420" w:hanging="420"/>
+      </w:pPr>
+    </w:lvl>
+    <w:lvl w:ilvl="1" w:tplc="04090019" w:tentative="1">
+      <w:start w:val="1"/>
+      <w:numFmt w:val="lowerLetter"/>
+      <w:lvlText w:val="%2)"/>
+      <w:lvlJc w:val="left"/>
+      <w:pPr>
+        <w:ind w:left="840" w:hanging="420"/>
+      </w:pPr>
+    </w:lvl>
+    <w:lvl w:ilvl="2" w:tplc="0409001B" w:tentative="1">
+      <w:start w:val="1"/>
+      <w:numFmt w:val="lowerRoman"/>
+      <w:lvlText w:val="%3."/>
+      <w:lvlJc w:val="right"/>
+      <w:pPr>
+        <w:ind w:left="1260" w:hanging="420"/>
+      </w:pPr>
+    </w:lvl>
+    <w:lvl w:ilvl="3" w:tplc="0409000F" w:tentative="1">
+      <w:start w:val="1"/>
+      <w:numFmt w:val="decimal"/>
+      <w:lvlText w:val="%4."/>
+      <w:lvlJc w:val="left"/>
+      <w:pPr>
+        <w:ind w:left="1680" w:hanging="420"/>
+      </w:pPr>
+    </w:lvl>
+    <w:lvl w:ilvl="4" w:tplc="04090019" w:tentative="1">
+      <w:start w:val="1"/>
+      <w:numFmt w:val="lowerLetter"/>
+      <w:lvlText w:val="%5)"/>
+      <w:lvlJc w:val="left"/>
+      <w:pPr>
+        <w:ind w:left="2100" w:hanging="420"/>
+      </w:pPr>
+    </w:lvl>
+    <w:lvl w:ilvl="5" w:tplc="0409001B" w:tentative="1">
+      <w:start w:val="1"/>
+      <w:numFmt w:val="lowerRoman"/>
+      <w:lvlText w:val="%6."/>
+      <w:lvlJc w:val="right"/>
+      <w:pPr>
+        <w:ind w:left="2520" w:hanging="420"/>
+      </w:pPr>
+    </w:lvl>
+    <w:lvl w:ilvl="6" w:tplc="0409000F" w:tentative="1">
+      <w:start w:val="1"/>
+      <w:numFmt w:val="decimal"/>
+      <w:lvlText w:val="%7."/>
+      <w:lvlJc w:val="left"/>
+      <w:pPr>
+        <w:ind w:left="2940" w:hanging="420"/>
+      </w:pPr>
+    </w:lvl>
+    <w:lvl w:ilvl="7" w:tplc="04090019" w:tentative="1">
+      <w:start w:val="1"/>
+      <w:numFmt w:val="lowerLetter"/>
+      <w:lvlText w:val="%8)"/>
+      <w:lvlJc w:val="left"/>
+      <w:pPr>
+        <w:ind w:left="3360" w:hanging="420"/>
+      </w:pPr>
+    </w:lvl>
+    <w:lvl w:ilvl="8" w:tplc="0409001B" w:tentative="1">
+      <w:start w:val="1"/>
+      <w:numFmt w:val="lowerRoman"/>
+      <w:lvlText w:val="%9."/>
+      <w:lvlJc w:val="right"/>
+      <w:pPr>
+        <w:ind w:left="3780" w:hanging="420"/>
+      </w:pPr>
+    </w:lvl>
+  </w:abstractNum>
+  <w:abstractNum w:abstractNumId="29" w15:restartNumberingAfterBreak="0">
     <w:nsid w:val="7D62595D"/>
     <w:multiLevelType w:val="hybridMultilevel"/>
     <w:tmpl w:val="0BD2B83A"/>
@@ -17391,87 +18215,104 @@
     </w:lvl>
   </w:abstractNum>
   <w:num w:numId="1">
+    <w:abstractNumId w:val="25"/>
+  </w:num>
+  <w:num w:numId="2">
+    <w:abstractNumId w:val="29"/>
+  </w:num>
+  <w:num w:numId="3">
+    <w:abstractNumId w:val="27"/>
+  </w:num>
+  <w:num w:numId="4">
+    <w:abstractNumId w:val="24"/>
+  </w:num>
+  <w:num w:numId="5">
+    <w:abstractNumId w:val="7"/>
+  </w:num>
+  <w:num w:numId="6">
+    <w:abstractNumId w:val="26"/>
+  </w:num>
+  <w:num w:numId="7">
+    <w:abstractNumId w:val="16"/>
+  </w:num>
+  <w:num w:numId="8">
+    <w:abstractNumId w:val="8"/>
+  </w:num>
+  <w:num w:numId="9">
+    <w:abstractNumId w:val="12"/>
+  </w:num>
+  <w:num w:numId="10">
     <w:abstractNumId w:val="23"/>
   </w:num>
-  <w:num w:numId="2">
-    <w:abstractNumId w:val="26"/>
+  <w:num w:numId="11">
+    <w:abstractNumId w:val="5"/>
   </w:num>
-  <w:num w:numId="3">
-    <w:abstractNumId w:val="25"/>
+  <w:num w:numId="12">
+    <w:abstractNumId w:val="13"/>
   </w:num>
-  <w:num w:numId="4">
+  <w:num w:numId="13">
+    <w:abstractNumId w:val="6"/>
+  </w:num>
+  <w:num w:numId="14">
+    <w:abstractNumId w:val="4"/>
+  </w:num>
+  <w:num w:numId="15">
+    <w:abstractNumId w:val="2"/>
+  </w:num>
+  <w:num w:numId="16">
+    <w:abstractNumId w:val="9"/>
+  </w:num>
+  <w:num w:numId="17">
+    <w:abstractNumId w:val="20"/>
+  </w:num>
+  <w:num w:numId="18">
+    <w:abstractNumId w:val="18"/>
+  </w:num>
+  <w:num w:numId="19">
+    <w:abstractNumId w:val="14"/>
+  </w:num>
+  <w:num w:numId="20">
+    <w:abstractNumId w:val="10"/>
+  </w:num>
+  <w:num w:numId="21">
+    <w:abstractNumId w:val="3"/>
+  </w:num>
+  <w:num w:numId="22">
+    <w:abstractNumId w:val="17"/>
+  </w:num>
+  <w:num w:numId="23">
+    <w:abstractNumId w:val="11"/>
+  </w:num>
+  <w:num w:numId="24">
+    <w:abstractNumId w:val="15"/>
+  </w:num>
+  <w:num w:numId="25">
+    <w:abstractNumId w:val="21"/>
+  </w:num>
+  <w:num w:numId="26">
+    <w:abstractNumId w:val="1"/>
+  </w:num>
+  <w:num w:numId="27">
     <w:abstractNumId w:val="22"/>
   </w:num>
-  <w:num w:numId="5">
-    <w:abstractNumId w:val="6"/>
-  </w:num>
-  <w:num w:numId="6">
-    <w:abstractNumId w:val="24"/>
-  </w:num>
-  <w:num w:numId="7">
-    <w:abstractNumId w:val="15"/>
-  </w:num>
-  <w:num w:numId="8">
-    <w:abstractNumId w:val="7"/>
-  </w:num>
-  <w:num w:numId="9">
-    <w:abstractNumId w:val="11"/>
-  </w:num>
-  <w:num w:numId="10">
-    <w:abstractNumId w:val="21"/>
-  </w:num>
-  <w:num w:numId="11">
-    <w:abstractNumId w:val="4"/>
-  </w:num>
-  <w:num w:numId="12">
-    <w:abstractNumId w:val="12"/>
-  </w:num>
-  <w:num w:numId="13">
-    <w:abstractNumId w:val="5"/>
-  </w:num>
-  <w:num w:numId="14">
-    <w:abstractNumId w:val="3"/>
-  </w:num>
-  <w:num w:numId="15">
-    <w:abstractNumId w:val="1"/>
-  </w:num>
-  <w:num w:numId="16">
-    <w:abstractNumId w:val="8"/>
-  </w:num>
-  <w:num w:numId="17">
-    <w:abstractNumId w:val="18"/>
-  </w:num>
-  <w:num w:numId="18">
-    <w:abstractNumId w:val="17"/>
-  </w:num>
-  <w:num w:numId="19">
-    <w:abstractNumId w:val="13"/>
-  </w:num>
-  <w:num w:numId="20">
-    <w:abstractNumId w:val="9"/>
-  </w:num>
-  <w:num w:numId="21">
-    <w:abstractNumId w:val="2"/>
-  </w:num>
-  <w:num w:numId="22">
-    <w:abstractNumId w:val="16"/>
-  </w:num>
-  <w:num w:numId="23">
-    <w:abstractNumId w:val="10"/>
-  </w:num>
-  <w:num w:numId="24">
-    <w:abstractNumId w:val="14"/>
-  </w:num>
-  <w:num w:numId="25">
+  <w:num w:numId="28">
     <w:abstractNumId w:val="19"/>
   </w:num>
-  <w:num w:numId="26">
+  <w:num w:numId="29">
     <w:abstractNumId w:val="0"/>
   </w:num>
-  <w:num w:numId="27">
-    <w:abstractNumId w:val="20"/>
+  <w:num w:numId="30">
+    <w:abstractNumId w:val="28"/>
   </w:num>
 </w:numbering>
+</file>
+
+<file path=word/people.xml><?xml version="1.0" encoding="utf-8"?>
+<w15:people xmlns:wpc="http://schemas.microsoft.com/office/word/2010/wordprocessingCanvas" xmlns:cx="http://schemas.microsoft.com/office/drawing/2014/chartex" xmlns:cx1="http://schemas.microsoft.com/office/drawing/2015/9/8/chartex" xmlns:mc="http://schemas.openxmlformats.org/markup-compatibility/2006" xmlns:o="urn:schemas-microsoft-com:office:office" xmlns:r="http://schemas.openxmlformats.org/officeDocument/2006/relationships" xmlns:m="http://schemas.openxmlformats.org/officeDocument/2006/math" xmlns:v="urn:schemas-microsoft-com:vml" xmlns:wp14="http://schemas.microsoft.com/office/word/2010/wordprocessingDrawing" xmlns:wp="http://schemas.openxmlformats.org/drawingml/2006/wordprocessingDrawing" xmlns:w10="urn:schemas-microsoft-com:office:word" xmlns:w="http://schemas.openxmlformats.org/wordprocessingml/2006/main" xmlns:w14="http://schemas.microsoft.com/office/word/2010/wordml" xmlns:w15="http://schemas.microsoft.com/office/word/2012/wordml" xmlns:w16se="http://schemas.microsoft.com/office/word/2015/wordml/symex" xmlns:wpg="http://schemas.microsoft.com/office/word/2010/wordprocessingGroup" xmlns:wpi="http://schemas.microsoft.com/office/word/2010/wordprocessingInk" xmlns:wne="http://schemas.microsoft.com/office/word/2006/wordml" xmlns:wps="http://schemas.microsoft.com/office/word/2010/wordprocessingShape" mc:Ignorable="w14 w15 w16se wp14">
+  <w15:person w15:author="马力">
+    <w15:presenceInfo w15:providerId="AD" w15:userId="S-1-5-21-1659004503-1060284298-725345543-48255"/>
+  </w15:person>
+</w15:people>
 </file>
 
 <file path=word/styles.xml><?xml version="1.0" encoding="utf-8"?>
@@ -18089,6 +18930,35 @@
       <w:szCs w:val="18"/>
     </w:rPr>
   </w:style>
+  <w:style w:type="paragraph" w:styleId="a9">
+    <w:name w:val="Balloon Text"/>
+    <w:basedOn w:val="a"/>
+    <w:link w:val="aa"/>
+    <w:uiPriority w:val="99"/>
+    <w:semiHidden/>
+    <w:unhideWhenUsed/>
+    <w:rsid w:val="00CC1345"/>
+    <w:pPr>
+      <w:spacing w:line="240" w:lineRule="auto"/>
+    </w:pPr>
+    <w:rPr>
+      <w:sz w:val="18"/>
+      <w:szCs w:val="18"/>
+    </w:rPr>
+  </w:style>
+  <w:style w:type="character" w:customStyle="1" w:styleId="aa">
+    <w:name w:val="批注框文本 字符"/>
+    <w:basedOn w:val="a1"/>
+    <w:link w:val="a9"/>
+    <w:uiPriority w:val="99"/>
+    <w:semiHidden/>
+    <w:rsid w:val="00CC1345"/>
+    <w:rPr>
+      <w:rFonts w:ascii="宋体" w:eastAsia="宋体" w:hAnsi="宋体"/>
+      <w:sz w:val="18"/>
+      <w:szCs w:val="18"/>
+    </w:rPr>
+  </w:style>
 </w:styles>
 </file>
 

</xml_diff>